<commit_message>
fixed Edit Lesson page
</commit_message>
<xml_diff>
--- a/homework_7/docs/optimization_report.docx
+++ b/homework_7/docs/optimization_report.docx
@@ -47,6 +47,10 @@
     <w:sdt>
       <w:sdtPr>
         <w:rPr>
+          <w:rFonts w:asciiTheme="minorHAnsi" w:eastAsiaTheme="minorHAnsi" w:hAnsiTheme="minorHAnsi" w:cstheme="minorBidi"/>
+          <w:color w:val="auto"/>
+          <w:sz w:val="22"/>
+          <w:szCs w:val="22"/>
           <w:lang w:val="ru-RU"/>
         </w:rPr>
         <w:id w:val="109721372"/>
@@ -57,18 +61,17 @@
       </w:sdtPr>
       <w:sdtEndPr>
         <w:rPr>
-          <w:rFonts w:asciiTheme="minorHAnsi" w:eastAsiaTheme="minorHAnsi" w:hAnsiTheme="minorHAnsi" w:cstheme="minorBidi"/>
-          <w:b/>
-          <w:bCs/>
-          <w:color w:val="auto"/>
-          <w:sz w:val="22"/>
-          <w:szCs w:val="22"/>
+          <w:b/>
+          <w:bCs/>
         </w:rPr>
       </w:sdtEndPr>
       <w:sdtContent>
         <w:p>
           <w:pPr>
             <w:pStyle w:val="a6"/>
+            <w:rPr>
+              <w:lang w:val="ru-RU"/>
+            </w:rPr>
           </w:pPr>
           <w:r>
             <w:rPr>
@@ -97,7 +100,7 @@
           <w:r>
             <w:fldChar w:fldCharType="separate"/>
           </w:r>
-          <w:hyperlink w:anchor="_Toc108791083" w:history="1">
+          <w:hyperlink w:anchor="_Toc108802679" w:history="1">
             <w:r>
               <w:rPr>
                 <w:rStyle w:val="a7"/>
@@ -125,7 +128,7 @@
                 <w:noProof/>
                 <w:webHidden/>
               </w:rPr>
-              <w:instrText xml:space="preserve"> PAGEREF _Toc108791083 \h </w:instrText>
+              <w:instrText xml:space="preserve"> PAGEREF _Toc108802679 \h </w:instrText>
             </w:r>
             <w:r>
               <w:rPr>
@@ -145,7 +148,7 @@
                 <w:noProof/>
                 <w:webHidden/>
               </w:rPr>
-              <w:t>3</w:t>
+              <w:t>2</w:t>
             </w:r>
             <w:r>
               <w:rPr>
@@ -167,7 +170,7 @@
               <w:noProof/>
             </w:rPr>
           </w:pPr>
-          <w:hyperlink w:anchor="_Toc108791084" w:history="1">
+          <w:hyperlink w:anchor="_Toc108802680" w:history="1">
             <w:r>
               <w:rPr>
                 <w:rStyle w:val="a7"/>
@@ -195,7 +198,7 @@
                 <w:noProof/>
                 <w:webHidden/>
               </w:rPr>
-              <w:instrText xml:space="preserve"> PAGEREF _Toc108791084 \h </w:instrText>
+              <w:instrText xml:space="preserve"> PAGEREF _Toc108802680 \h </w:instrText>
             </w:r>
             <w:r>
               <w:rPr>
@@ -215,7 +218,7 @@
                 <w:noProof/>
                 <w:webHidden/>
               </w:rPr>
-              <w:t>3</w:t>
+              <w:t>2</w:t>
             </w:r>
             <w:r>
               <w:rPr>
@@ -237,7 +240,7 @@
               <w:noProof/>
             </w:rPr>
           </w:pPr>
-          <w:hyperlink w:anchor="_Toc108791085" w:history="1">
+          <w:hyperlink w:anchor="_Toc108802681" w:history="1">
             <w:r>
               <w:rPr>
                 <w:rStyle w:val="a7"/>
@@ -265,7 +268,7 @@
                 <w:noProof/>
                 <w:webHidden/>
               </w:rPr>
-              <w:instrText xml:space="preserve"> PAGEREF _Toc108791085 \h </w:instrText>
+              <w:instrText xml:space="preserve"> PAGEREF _Toc108802681 \h </w:instrText>
             </w:r>
             <w:r>
               <w:rPr>
@@ -285,7 +288,7 @@
                 <w:noProof/>
                 <w:webHidden/>
               </w:rPr>
-              <w:t>4</w:t>
+              <w:t>3</w:t>
             </w:r>
             <w:r>
               <w:rPr>
@@ -307,7 +310,7 @@
               <w:noProof/>
             </w:rPr>
           </w:pPr>
-          <w:hyperlink w:anchor="_Toc108791086" w:history="1">
+          <w:hyperlink w:anchor="_Toc108802682" w:history="1">
             <w:r>
               <w:rPr>
                 <w:rStyle w:val="a7"/>
@@ -351,7 +354,7 @@
                 <w:noProof/>
                 <w:webHidden/>
               </w:rPr>
-              <w:instrText xml:space="preserve"> PAGEREF _Toc108791086 \h </w:instrText>
+              <w:instrText xml:space="preserve"> PAGEREF _Toc108802682 \h </w:instrText>
             </w:r>
             <w:r>
               <w:rPr>
@@ -371,7 +374,7 @@
                 <w:noProof/>
                 <w:webHidden/>
               </w:rPr>
-              <w:t>4</w:t>
+              <w:t>3</w:t>
             </w:r>
             <w:r>
               <w:rPr>
@@ -393,7 +396,7 @@
               <w:noProof/>
             </w:rPr>
           </w:pPr>
-          <w:hyperlink w:anchor="_Toc108791087" w:history="1">
+          <w:hyperlink w:anchor="_Toc108802683" w:history="1">
             <w:r>
               <w:rPr>
                 <w:rStyle w:val="a7"/>
@@ -421,7 +424,7 @@
                 <w:noProof/>
                 <w:webHidden/>
               </w:rPr>
-              <w:instrText xml:space="preserve"> PAGEREF _Toc108791087 \h </w:instrText>
+              <w:instrText xml:space="preserve"> PAGEREF _Toc108802683 \h </w:instrText>
             </w:r>
             <w:r>
               <w:rPr>
@@ -441,7 +444,7 @@
                 <w:noProof/>
                 <w:webHidden/>
               </w:rPr>
-              <w:t>4</w:t>
+              <w:t>3</w:t>
             </w:r>
             <w:r>
               <w:rPr>
@@ -463,7 +466,7 @@
               <w:noProof/>
             </w:rPr>
           </w:pPr>
-          <w:hyperlink w:anchor="_Toc108791088" w:history="1">
+          <w:hyperlink w:anchor="_Toc108802684" w:history="1">
             <w:r>
               <w:rPr>
                 <w:rStyle w:val="a7"/>
@@ -491,7 +494,7 @@
                 <w:noProof/>
                 <w:webHidden/>
               </w:rPr>
-              <w:instrText xml:space="preserve"> PAGEREF _Toc108791088 \h </w:instrText>
+              <w:instrText xml:space="preserve"> PAGEREF _Toc108802684 \h </w:instrText>
             </w:r>
             <w:r>
               <w:rPr>
@@ -511,7 +514,7 @@
                 <w:noProof/>
                 <w:webHidden/>
               </w:rPr>
-              <w:t>5</w:t>
+              <w:t>4</w:t>
             </w:r>
             <w:r>
               <w:rPr>
@@ -533,7 +536,7 @@
               <w:noProof/>
             </w:rPr>
           </w:pPr>
-          <w:hyperlink w:anchor="_Toc108791089" w:history="1">
+          <w:hyperlink w:anchor="_Toc108802685" w:history="1">
             <w:r>
               <w:rPr>
                 <w:rStyle w:val="a7"/>
@@ -561,7 +564,7 @@
                 <w:noProof/>
                 <w:webHidden/>
               </w:rPr>
-              <w:instrText xml:space="preserve"> PAGEREF _Toc108791089 \h </w:instrText>
+              <w:instrText xml:space="preserve"> PAGEREF _Toc108802685 \h </w:instrText>
             </w:r>
             <w:r>
               <w:rPr>
@@ -581,7 +584,7 @@
                 <w:noProof/>
                 <w:webHidden/>
               </w:rPr>
-              <w:t>5</w:t>
+              <w:t>4</w:t>
             </w:r>
             <w:r>
               <w:rPr>
@@ -603,7 +606,7 @@
               <w:noProof/>
             </w:rPr>
           </w:pPr>
-          <w:hyperlink w:anchor="_Toc108791090" w:history="1">
+          <w:hyperlink w:anchor="_Toc108802686" w:history="1">
             <w:r>
               <w:rPr>
                 <w:rStyle w:val="a7"/>
@@ -647,7 +650,7 @@
                 <w:noProof/>
                 <w:webHidden/>
               </w:rPr>
-              <w:instrText xml:space="preserve"> PAGEREF _Toc108791090 \h </w:instrText>
+              <w:instrText xml:space="preserve"> PAGEREF _Toc108802686 \h </w:instrText>
             </w:r>
             <w:r>
               <w:rPr>
@@ -689,7 +692,7 @@
               <w:noProof/>
             </w:rPr>
           </w:pPr>
-          <w:hyperlink w:anchor="_Toc108791091" w:history="1">
+          <w:hyperlink w:anchor="_Toc108802687" w:history="1">
             <w:r>
               <w:rPr>
                 <w:rStyle w:val="a7"/>
@@ -717,7 +720,7 @@
                 <w:noProof/>
                 <w:webHidden/>
               </w:rPr>
-              <w:instrText xml:space="preserve"> PAGEREF _Toc108791091 \h </w:instrText>
+              <w:instrText xml:space="preserve"> PAGEREF _Toc108802687 \h </w:instrText>
             </w:r>
             <w:r>
               <w:rPr>
@@ -759,7 +762,7 @@
               <w:noProof/>
             </w:rPr>
           </w:pPr>
-          <w:hyperlink w:anchor="_Toc108791092" w:history="1">
+          <w:hyperlink w:anchor="_Toc108802688" w:history="1">
             <w:r>
               <w:rPr>
                 <w:rStyle w:val="a7"/>
@@ -787,7 +790,7 @@
                 <w:noProof/>
                 <w:webHidden/>
               </w:rPr>
-              <w:instrText xml:space="preserve"> PAGEREF _Toc108791092 \h </w:instrText>
+              <w:instrText xml:space="preserve"> PAGEREF _Toc108802688 \h </w:instrText>
             </w:r>
             <w:r>
               <w:rPr>
@@ -829,7 +832,7 @@
               <w:noProof/>
             </w:rPr>
           </w:pPr>
-          <w:hyperlink w:anchor="_Toc108791093" w:history="1">
+          <w:hyperlink w:anchor="_Toc108802689" w:history="1">
             <w:r>
               <w:rPr>
                 <w:rStyle w:val="a7"/>
@@ -857,7 +860,7 @@
                 <w:noProof/>
                 <w:webHidden/>
               </w:rPr>
-              <w:instrText xml:space="preserve"> PAGEREF _Toc108791093 \h </w:instrText>
+              <w:instrText xml:space="preserve"> PAGEREF _Toc108802689 \h </w:instrText>
             </w:r>
             <w:r>
               <w:rPr>
@@ -899,13 +902,223 @@
               <w:noProof/>
             </w:rPr>
           </w:pPr>
-          <w:hyperlink w:anchor="_Toc108791094" w:history="1">
+          <w:hyperlink w:anchor="_Toc108802690" w:history="1">
             <w:r>
               <w:rPr>
                 <w:rStyle w:val="a7"/>
                 <w:noProof/>
                 <w:lang w:val="ru-RU"/>
               </w:rPr>
+              <w:t>Форма правки информации о занятии</w:t>
+            </w:r>
+            <w:r>
+              <w:rPr>
+                <w:noProof/>
+                <w:webHidden/>
+              </w:rPr>
+              <w:tab/>
+            </w:r>
+            <w:r>
+              <w:rPr>
+                <w:noProof/>
+                <w:webHidden/>
+              </w:rPr>
+              <w:fldChar w:fldCharType="begin"/>
+            </w:r>
+            <w:r>
+              <w:rPr>
+                <w:noProof/>
+                <w:webHidden/>
+              </w:rPr>
+              <w:instrText xml:space="preserve"> PAGEREF _Toc108802690 \h </w:instrText>
+            </w:r>
+            <w:r>
+              <w:rPr>
+                <w:noProof/>
+                <w:webHidden/>
+              </w:rPr>
+            </w:r>
+            <w:r>
+              <w:rPr>
+                <w:noProof/>
+                <w:webHidden/>
+              </w:rPr>
+              <w:fldChar w:fldCharType="separate"/>
+            </w:r>
+            <w:r>
+              <w:rPr>
+                <w:noProof/>
+                <w:webHidden/>
+              </w:rPr>
+              <w:t>7</w:t>
+            </w:r>
+            <w:r>
+              <w:rPr>
+                <w:noProof/>
+                <w:webHidden/>
+              </w:rPr>
+              <w:fldChar w:fldCharType="end"/>
+            </w:r>
+          </w:hyperlink>
+        </w:p>
+        <w:p>
+          <w:pPr>
+            <w:pStyle w:val="31"/>
+            <w:tabs>
+              <w:tab w:val="right" w:leader="dot" w:pos="9350"/>
+            </w:tabs>
+            <w:rPr>
+              <w:rFonts w:eastAsiaTheme="minorEastAsia"/>
+              <w:noProof/>
+            </w:rPr>
+          </w:pPr>
+          <w:hyperlink w:anchor="_Toc108802691" w:history="1">
+            <w:r>
+              <w:rPr>
+                <w:rStyle w:val="a7"/>
+                <w:noProof/>
+                <w:lang w:val="ru-RU"/>
+              </w:rPr>
+              <w:t>Внесённые изменения</w:t>
+            </w:r>
+            <w:r>
+              <w:rPr>
+                <w:noProof/>
+                <w:webHidden/>
+              </w:rPr>
+              <w:tab/>
+            </w:r>
+            <w:r>
+              <w:rPr>
+                <w:noProof/>
+                <w:webHidden/>
+              </w:rPr>
+              <w:fldChar w:fldCharType="begin"/>
+            </w:r>
+            <w:r>
+              <w:rPr>
+                <w:noProof/>
+                <w:webHidden/>
+              </w:rPr>
+              <w:instrText xml:space="preserve"> PAGEREF _Toc108802691 \h </w:instrText>
+            </w:r>
+            <w:r>
+              <w:rPr>
+                <w:noProof/>
+                <w:webHidden/>
+              </w:rPr>
+            </w:r>
+            <w:r>
+              <w:rPr>
+                <w:noProof/>
+                <w:webHidden/>
+              </w:rPr>
+              <w:fldChar w:fldCharType="separate"/>
+            </w:r>
+            <w:r>
+              <w:rPr>
+                <w:noProof/>
+                <w:webHidden/>
+              </w:rPr>
+              <w:t>8</w:t>
+            </w:r>
+            <w:r>
+              <w:rPr>
+                <w:noProof/>
+                <w:webHidden/>
+              </w:rPr>
+              <w:fldChar w:fldCharType="end"/>
+            </w:r>
+          </w:hyperlink>
+        </w:p>
+        <w:p>
+          <w:pPr>
+            <w:pStyle w:val="31"/>
+            <w:tabs>
+              <w:tab w:val="right" w:leader="dot" w:pos="9350"/>
+            </w:tabs>
+            <w:rPr>
+              <w:rFonts w:eastAsiaTheme="minorEastAsia"/>
+              <w:noProof/>
+            </w:rPr>
+          </w:pPr>
+          <w:hyperlink w:anchor="_Toc108802692" w:history="1">
+            <w:r>
+              <w:rPr>
+                <w:rStyle w:val="a7"/>
+                <w:noProof/>
+                <w:lang w:val="ru-RU"/>
+              </w:rPr>
+              <w:t>Состояние после изменений</w:t>
+            </w:r>
+            <w:r>
+              <w:rPr>
+                <w:noProof/>
+                <w:webHidden/>
+              </w:rPr>
+              <w:tab/>
+            </w:r>
+            <w:r>
+              <w:rPr>
+                <w:noProof/>
+                <w:webHidden/>
+              </w:rPr>
+              <w:fldChar w:fldCharType="begin"/>
+            </w:r>
+            <w:r>
+              <w:rPr>
+                <w:noProof/>
+                <w:webHidden/>
+              </w:rPr>
+              <w:instrText xml:space="preserve"> PAGEREF _Toc108802692 \h </w:instrText>
+            </w:r>
+            <w:r>
+              <w:rPr>
+                <w:noProof/>
+                <w:webHidden/>
+              </w:rPr>
+            </w:r>
+            <w:r>
+              <w:rPr>
+                <w:noProof/>
+                <w:webHidden/>
+              </w:rPr>
+              <w:fldChar w:fldCharType="separate"/>
+            </w:r>
+            <w:r>
+              <w:rPr>
+                <w:noProof/>
+                <w:webHidden/>
+              </w:rPr>
+              <w:t>8</w:t>
+            </w:r>
+            <w:r>
+              <w:rPr>
+                <w:noProof/>
+                <w:webHidden/>
+              </w:rPr>
+              <w:fldChar w:fldCharType="end"/>
+            </w:r>
+          </w:hyperlink>
+        </w:p>
+        <w:p>
+          <w:pPr>
+            <w:pStyle w:val="11"/>
+            <w:tabs>
+              <w:tab w:val="right" w:leader="dot" w:pos="9350"/>
+            </w:tabs>
+            <w:rPr>
+              <w:rFonts w:eastAsiaTheme="minorEastAsia"/>
+              <w:noProof/>
+            </w:rPr>
+          </w:pPr>
+          <w:hyperlink w:anchor="_Toc108802693" w:history="1">
+            <w:r>
+              <w:rPr>
+                <w:rStyle w:val="a7"/>
+                <w:noProof/>
+                <w:lang w:val="ru-RU"/>
+              </w:rPr>
               <w:t>Итоги</w:t>
             </w:r>
             <w:r>
@@ -927,7 +1140,7 @@
                 <w:noProof/>
                 <w:webHidden/>
               </w:rPr>
-              <w:instrText xml:space="preserve"> PAGEREF _Toc108791094 \h </w:instrText>
+              <w:instrText xml:space="preserve"> PAGEREF _Toc108802693 \h </w:instrText>
             </w:r>
             <w:r>
               <w:rPr>
@@ -947,7 +1160,7 @@
                 <w:noProof/>
                 <w:webHidden/>
               </w:rPr>
-              <w:t>6</w:t>
+              <w:t>9</w:t>
             </w:r>
             <w:r>
               <w:rPr>
@@ -985,7 +1198,7 @@
           <w:lang w:val="ru-RU"/>
         </w:rPr>
       </w:pPr>
-      <w:bookmarkStart w:id="1" w:name="_Toc108791083"/>
+      <w:bookmarkStart w:id="1" w:name="_Toc108802679"/>
       <w:r>
         <w:rPr>
           <w:lang w:val="ru-RU"/>
@@ -1036,7 +1249,7 @@
           <w:lang w:val="ru-RU"/>
         </w:rPr>
       </w:pPr>
-      <w:bookmarkStart w:id="2" w:name="_Toc108791084"/>
+      <w:bookmarkStart w:id="2" w:name="_Toc108802680"/>
       <w:r>
         <w:rPr>
           <w:lang w:val="ru-RU"/>
@@ -1055,56 +1268,20 @@
         <w:rPr>
           <w:lang w:val="ru-RU"/>
         </w:rPr>
-        <w:t xml:space="preserve">Задача состоит в </w:t>
-      </w:r>
-      <w:r>
-        <w:rPr>
-          <w:lang w:val="ru-RU"/>
-        </w:rPr>
-        <w:t>том,</w:t>
-      </w:r>
-      <w:r>
-        <w:rPr>
-          <w:lang w:val="ru-RU"/>
-        </w:rPr>
-        <w:t xml:space="preserve"> чтобы ускорить работу сайта. Критерием будет количество запросов на странице (в большинстве случаев это подходит, иногда с уменьшением количества запросов увеличивается время ответа от страниц, поэтому можно еще обращать внимание на время загрузки страницы)</w:t>
-      </w:r>
-    </w:p>
-    <w:p>
-      <w:pPr>
-        <w:rPr>
-          <w:lang w:val="ru-RU"/>
-        </w:rPr>
-      </w:pPr>
-      <w:r>
-        <w:rPr>
-          <w:lang w:val="ru-RU"/>
-        </w:rPr>
-        <w:t xml:space="preserve">    Пробуем оптимизировать максимальное количество страниц на сайте, чем </w:t>
-      </w:r>
-      <w:r>
-        <w:rPr>
-          <w:lang w:val="ru-RU"/>
-        </w:rPr>
-        <w:t>больше,</w:t>
-      </w:r>
-      <w:r>
-        <w:rPr>
-          <w:lang w:val="ru-RU"/>
-        </w:rPr>
-        <w:t xml:space="preserve"> тем лучше для тренировки. Если </w:t>
-      </w:r>
-      <w:r>
-        <w:rPr>
-          <w:lang w:val="ru-RU"/>
-        </w:rPr>
-        <w:t>какую-то</w:t>
-      </w:r>
-      <w:r>
-        <w:rPr>
-          <w:lang w:val="ru-RU"/>
-        </w:rPr>
-        <w:t xml:space="preserve"> страницу оптимизировать не удается, ничего страшного бывают сложные непонятные ситуации.</w:t>
+        <w:t>Задача состоит в том, чтобы ускорить работу сайта. Критерием будет количество запросов на странице (в большинстве случаев это подходит, иногда с уменьшением количества запросов увеличивается время ответа от страниц, поэтому можно еще обращать внимание на время загрузки страницы)</w:t>
+      </w:r>
+    </w:p>
+    <w:p>
+      <w:pPr>
+        <w:rPr>
+          <w:lang w:val="ru-RU"/>
+        </w:rPr>
+      </w:pPr>
+      <w:r>
+        <w:rPr>
+          <w:lang w:val="ru-RU"/>
+        </w:rPr>
+        <w:t xml:space="preserve">    Пробуем оптимизировать максимальное количество страниц на сайте, чем больше, тем лучше для тренировки. Если какую-то страницу оптимизировать не удается, ничего страшного бывают сложные непонятные ситуации.</w:t>
       </w:r>
     </w:p>
     <w:p>
@@ -1222,13 +1399,7 @@
         <w:rPr>
           <w:lang w:val="ru-RU"/>
         </w:rPr>
-        <w:t>, кэширование, любые другие) кэширование - желательно использовать только в крайнем случае и аккуратно</w:t>
-      </w:r>
-      <w:r>
-        <w:rPr>
-          <w:lang w:val="ru-RU"/>
-        </w:rPr>
-        <w:t xml:space="preserve"> </w:t>
+        <w:t xml:space="preserve">, кэширование, любые другие) кэширование - желательно использовать только в крайнем случае и аккуратно </w:t>
       </w:r>
       <w:r>
         <w:rPr>
@@ -1244,7 +1415,7 @@
           <w:lang w:val="ru-RU"/>
         </w:rPr>
       </w:pPr>
-      <w:bookmarkStart w:id="3" w:name="_Toc108791085"/>
+      <w:bookmarkStart w:id="3" w:name="_Toc108802681"/>
       <w:r>
         <w:rPr>
           <w:lang w:val="ru-RU"/>
@@ -1261,7 +1432,7 @@
           <w:lang w:val="lv-LV"/>
         </w:rPr>
       </w:pPr>
-      <w:bookmarkStart w:id="4" w:name="_Toc108791086"/>
+      <w:bookmarkStart w:id="4" w:name="_Toc108802682"/>
       <w:r>
         <w:rPr>
           <w:lang w:val="ru-RU"/>
@@ -1316,6 +1487,7 @@
       </w:pPr>
       <w:r>
         <w:rPr>
+          <w:noProof/>
           <w:lang w:val="ru-RU"/>
         </w:rPr>
         <w:drawing>
@@ -1323,311 +1495,6 @@
             <wp:extent cx="5943600" cy="1818640"/>
             <wp:effectExtent l="0" t="0" r="0" b="0"/>
             <wp:docPr id="1" name="Рисунок 1"/>
-            <wp:cNvGraphicFramePr>
-              <a:graphicFrameLocks xmlns:a="http://schemas.openxmlformats.org/drawingml/2006/main" noChangeAspect="1"/>
-            </wp:cNvGraphicFramePr>
-            <a:graphic xmlns:a="http://schemas.openxmlformats.org/drawingml/2006/main">
-              <a:graphicData uri="http://schemas.openxmlformats.org/drawingml/2006/picture">
-                <pic:pic xmlns:pic="http://schemas.openxmlformats.org/drawingml/2006/picture">
-                  <pic:nvPicPr>
-                    <pic:cNvPr id="1" name=""/>
-                    <pic:cNvPicPr/>
-                  </pic:nvPicPr>
-                  <pic:blipFill>
-                    <a:blip r:embed="rId4"/>
-                    <a:stretch>
-                      <a:fillRect/>
-                    </a:stretch>
-                  </pic:blipFill>
-                  <pic:spPr>
-                    <a:xfrm>
-                      <a:off x="0" y="0"/>
-                      <a:ext cx="5943600" cy="1818640"/>
-                    </a:xfrm>
-                    <a:prstGeom prst="rect">
-                      <a:avLst/>
-                    </a:prstGeom>
-                  </pic:spPr>
-                </pic:pic>
-              </a:graphicData>
-            </a:graphic>
-          </wp:inline>
-        </w:drawing>
-      </w:r>
-    </w:p>
-    <w:p>
-      <w:pPr>
-        <w:spacing w:after="0"/>
-        <w:jc w:val="right"/>
-        <w:rPr>
-          <w:b/>
-          <w:bCs/>
-          <w:sz w:val="16"/>
-          <w:szCs w:val="16"/>
-          <w:lang w:val="ru-RU"/>
-        </w:rPr>
-      </w:pPr>
-      <w:r>
-        <w:rPr>
-          <w:b/>
-          <w:bCs/>
-          <w:sz w:val="16"/>
-          <w:szCs w:val="16"/>
-          <w:lang w:val="ru-RU"/>
-        </w:rPr>
-        <w:t>Рис.1</w:t>
-      </w:r>
-      <w:r>
-        <w:rPr>
-          <w:b/>
-          <w:bCs/>
-          <w:sz w:val="16"/>
-          <w:szCs w:val="16"/>
-          <w:lang w:val="ru-RU"/>
-        </w:rPr>
-        <w:t>.</w:t>
-      </w:r>
-      <w:r>
-        <w:rPr>
-          <w:b/>
-          <w:bCs/>
-          <w:sz w:val="16"/>
-          <w:szCs w:val="16"/>
-          <w:lang w:val="ru-RU"/>
-        </w:rPr>
-        <w:t xml:space="preserve"> Представление «Занятия»</w:t>
-      </w:r>
-    </w:p>
-    <w:p>
-      <w:pPr>
-        <w:pStyle w:val="3"/>
-        <w:rPr>
-          <w:lang w:val="ru-RU"/>
-        </w:rPr>
-      </w:pPr>
-      <w:bookmarkStart w:id="5" w:name="_Toc108791087"/>
-      <w:r>
-        <w:rPr>
-          <w:lang w:val="ru-RU"/>
-        </w:rPr>
-        <w:t>Состояние до изменений</w:t>
-      </w:r>
-      <w:bookmarkEnd w:id="5"/>
-    </w:p>
-    <w:p>
-      <w:pPr>
-        <w:rPr>
-          <w:lang w:val="ru-RU"/>
-        </w:rPr>
-      </w:pPr>
-      <w:r>
-        <w:rPr>
-          <w:lang w:val="ru-RU"/>
-        </w:rPr>
-        <w:t xml:space="preserve">Форма </w:t>
-      </w:r>
-      <w:r>
-        <w:rPr>
-          <w:lang w:val="ru-RU"/>
-        </w:rPr>
-        <w:t xml:space="preserve">анализа </w:t>
-      </w:r>
-      <w:r>
-        <w:rPr>
-          <w:lang w:val="lv-LV"/>
-        </w:rPr>
-        <w:t>SQL</w:t>
-      </w:r>
-      <w:r>
-        <w:rPr>
-          <w:lang w:val="ru-RU"/>
-        </w:rPr>
-        <w:t xml:space="preserve"> запросов показывает, наличие повторяющихся запросов. </w:t>
-      </w:r>
-      <w:r>
-        <w:rPr>
-          <w:lang w:val="ru-RU"/>
-        </w:rPr>
-        <w:t>Количество</w:t>
-      </w:r>
-      <w:r>
-        <w:rPr>
-          <w:lang w:val="ru-RU"/>
-        </w:rPr>
-        <w:t xml:space="preserve"> повторений запросов напрямую зависит от </w:t>
-      </w:r>
-      <w:r>
-        <w:rPr>
-          <w:lang w:val="ru-RU"/>
-        </w:rPr>
-        <w:t>количества</w:t>
-      </w:r>
-      <w:r>
-        <w:rPr>
-          <w:lang w:val="ru-RU"/>
-        </w:rPr>
-        <w:t xml:space="preserve"> запи</w:t>
-      </w:r>
-      <w:r>
-        <w:rPr>
-          <w:lang w:val="ru-RU"/>
-        </w:rPr>
-        <w:t xml:space="preserve">сей в таблице </w:t>
-      </w:r>
-      <w:r>
-        <w:rPr>
-          <w:lang w:val="lv-LV"/>
-        </w:rPr>
-        <w:t>lessons</w:t>
-      </w:r>
-      <w:r>
-        <w:rPr>
-          <w:lang w:val="ru-RU"/>
-        </w:rPr>
-        <w:t>.</w:t>
-      </w:r>
-    </w:p>
-    <w:p>
-      <w:pPr>
-        <w:spacing w:after="0"/>
-        <w:rPr>
-          <w:lang w:val="ru-RU"/>
-        </w:rPr>
-      </w:pPr>
-      <w:r>
-        <w:rPr>
-          <w:lang w:val="ru-RU"/>
-        </w:rPr>
-        <w:drawing>
-          <wp:inline distT="0" distB="0" distL="0" distR="0" wp14:anchorId="61F2B439" wp14:editId="635A90F8">
-            <wp:extent cx="5943600" cy="2139315"/>
-            <wp:effectExtent l="0" t="0" r="0" b="0"/>
-            <wp:docPr id="3" name="Рисунок 3"/>
-            <wp:cNvGraphicFramePr>
-              <a:graphicFrameLocks xmlns:a="http://schemas.openxmlformats.org/drawingml/2006/main" noChangeAspect="1"/>
-            </wp:cNvGraphicFramePr>
-            <a:graphic xmlns:a="http://schemas.openxmlformats.org/drawingml/2006/main">
-              <a:graphicData uri="http://schemas.openxmlformats.org/drawingml/2006/picture">
-                <pic:pic xmlns:pic="http://schemas.openxmlformats.org/drawingml/2006/picture">
-                  <pic:nvPicPr>
-                    <pic:cNvPr id="1" name=""/>
-                    <pic:cNvPicPr/>
-                  </pic:nvPicPr>
-                  <pic:blipFill>
-                    <a:blip r:embed="rId5"/>
-                    <a:stretch>
-                      <a:fillRect/>
-                    </a:stretch>
-                  </pic:blipFill>
-                  <pic:spPr>
-                    <a:xfrm>
-                      <a:off x="0" y="0"/>
-                      <a:ext cx="5943600" cy="2139315"/>
-                    </a:xfrm>
-                    <a:prstGeom prst="rect">
-                      <a:avLst/>
-                    </a:prstGeom>
-                  </pic:spPr>
-                </pic:pic>
-              </a:graphicData>
-            </a:graphic>
-          </wp:inline>
-        </w:drawing>
-      </w:r>
-    </w:p>
-    <w:p>
-      <w:pPr>
-        <w:spacing w:after="0"/>
-        <w:jc w:val="right"/>
-        <w:rPr>
-          <w:b/>
-          <w:bCs/>
-          <w:sz w:val="16"/>
-          <w:szCs w:val="16"/>
-          <w:lang w:val="ru-RU"/>
-        </w:rPr>
-      </w:pPr>
-      <w:r>
-        <w:rPr>
-          <w:b/>
-          <w:bCs/>
-          <w:sz w:val="16"/>
-          <w:szCs w:val="16"/>
-          <w:lang w:val="ru-RU"/>
-        </w:rPr>
-        <w:t>Рис.2</w:t>
-      </w:r>
-      <w:r>
-        <w:rPr>
-          <w:b/>
-          <w:bCs/>
-          <w:sz w:val="16"/>
-          <w:szCs w:val="16"/>
-          <w:lang w:val="ru-RU"/>
-        </w:rPr>
-        <w:t>.</w:t>
-      </w:r>
-      <w:r>
-        <w:rPr>
-          <w:b/>
-          <w:bCs/>
-          <w:sz w:val="16"/>
-          <w:szCs w:val="16"/>
-          <w:lang w:val="ru-RU"/>
-        </w:rPr>
-        <w:t xml:space="preserve"> Список </w:t>
-      </w:r>
-      <w:r>
-        <w:rPr>
-          <w:b/>
-          <w:bCs/>
-          <w:sz w:val="16"/>
-          <w:szCs w:val="16"/>
-          <w:lang w:val="ru-RU"/>
-        </w:rPr>
-        <w:t>SQL</w:t>
-      </w:r>
-      <w:r>
-        <w:rPr>
-          <w:b/>
-          <w:bCs/>
-          <w:sz w:val="16"/>
-          <w:szCs w:val="16"/>
-          <w:lang w:val="ru-RU"/>
-        </w:rPr>
-        <w:t xml:space="preserve"> выполняемых для отображения страницы до оптимизации</w:t>
-      </w:r>
-    </w:p>
-    <w:p>
-      <w:pPr>
-        <w:spacing w:after="0"/>
-        <w:jc w:val="right"/>
-        <w:rPr>
-          <w:b/>
-          <w:bCs/>
-          <w:sz w:val="16"/>
-          <w:szCs w:val="16"/>
-          <w:lang w:val="ru-RU"/>
-        </w:rPr>
-      </w:pPr>
-    </w:p>
-    <w:p>
-      <w:pPr>
-        <w:spacing w:after="0"/>
-        <w:jc w:val="right"/>
-        <w:rPr>
-          <w:lang w:val="ru-RU"/>
-        </w:rPr>
-      </w:pPr>
-      <w:r>
-        <w:rPr>
-          <w:lang w:val="ru-RU"/>
-        </w:rPr>
-        <w:drawing>
-          <wp:inline distT="0" distB="0" distL="0" distR="0" wp14:anchorId="473E9818" wp14:editId="5E472163">
-            <wp:extent cx="1831439" cy="1262208"/>
-            <wp:effectExtent l="0" t="0" r="0" b="0"/>
-            <wp:docPr id="4" name="Рисунок 4"/>
             <wp:cNvGraphicFramePr>
               <a:graphicFrameLocks xmlns:a="http://schemas.openxmlformats.org/drawingml/2006/main" noChangeAspect="1"/>
             </wp:cNvGraphicFramePr>
@@ -1647,6 +1514,287 @@
                   <pic:spPr>
                     <a:xfrm>
                       <a:off x="0" y="0"/>
+                      <a:ext cx="5943600" cy="1818640"/>
+                    </a:xfrm>
+                    <a:prstGeom prst="rect">
+                      <a:avLst/>
+                    </a:prstGeom>
+                  </pic:spPr>
+                </pic:pic>
+              </a:graphicData>
+            </a:graphic>
+          </wp:inline>
+        </w:drawing>
+      </w:r>
+    </w:p>
+    <w:p>
+      <w:pPr>
+        <w:spacing w:after="0"/>
+        <w:jc w:val="right"/>
+        <w:rPr>
+          <w:b/>
+          <w:bCs/>
+          <w:sz w:val="16"/>
+          <w:szCs w:val="16"/>
+          <w:lang w:val="ru-RU"/>
+        </w:rPr>
+      </w:pPr>
+      <w:r>
+        <w:rPr>
+          <w:b/>
+          <w:bCs/>
+          <w:sz w:val="16"/>
+          <w:szCs w:val="16"/>
+          <w:lang w:val="ru-RU"/>
+        </w:rPr>
+        <w:t>Рис.1</w:t>
+      </w:r>
+      <w:r>
+        <w:rPr>
+          <w:b/>
+          <w:bCs/>
+          <w:sz w:val="16"/>
+          <w:szCs w:val="16"/>
+          <w:lang w:val="ru-RU"/>
+        </w:rPr>
+        <w:t>.</w:t>
+      </w:r>
+      <w:r>
+        <w:rPr>
+          <w:b/>
+          <w:bCs/>
+          <w:sz w:val="16"/>
+          <w:szCs w:val="16"/>
+          <w:lang w:val="ru-RU"/>
+        </w:rPr>
+        <w:t xml:space="preserve"> Представление «Занятия»</w:t>
+      </w:r>
+    </w:p>
+    <w:p>
+      <w:pPr>
+        <w:pStyle w:val="3"/>
+        <w:rPr>
+          <w:lang w:val="ru-RU"/>
+        </w:rPr>
+      </w:pPr>
+      <w:bookmarkStart w:id="5" w:name="_Toc108802683"/>
+      <w:r>
+        <w:rPr>
+          <w:lang w:val="ru-RU"/>
+        </w:rPr>
+        <w:t>Состояние до изменений</w:t>
+      </w:r>
+      <w:bookmarkEnd w:id="5"/>
+    </w:p>
+    <w:p>
+      <w:pPr>
+        <w:rPr>
+          <w:lang w:val="ru-RU"/>
+        </w:rPr>
+      </w:pPr>
+      <w:r>
+        <w:rPr>
+          <w:lang w:val="ru-RU"/>
+        </w:rPr>
+        <w:t xml:space="preserve">Форма анализа </w:t>
+      </w:r>
+      <w:r>
+        <w:rPr>
+          <w:lang w:val="lv-LV"/>
+        </w:rPr>
+        <w:t>SQL</w:t>
+      </w:r>
+      <w:r>
+        <w:rPr>
+          <w:lang w:val="ru-RU"/>
+        </w:rPr>
+        <w:t xml:space="preserve"> запросов показывает, наличие повторяющихся запросов. </w:t>
+      </w:r>
+      <w:r>
+        <w:rPr>
+          <w:lang w:val="ru-RU"/>
+        </w:rPr>
+        <w:t>Количество</w:t>
+      </w:r>
+      <w:r>
+        <w:rPr>
+          <w:lang w:val="ru-RU"/>
+        </w:rPr>
+        <w:t xml:space="preserve"> повторений запросов напрямую зависит от </w:t>
+      </w:r>
+      <w:r>
+        <w:rPr>
+          <w:lang w:val="ru-RU"/>
+        </w:rPr>
+        <w:t>количества</w:t>
+      </w:r>
+      <w:r>
+        <w:rPr>
+          <w:lang w:val="ru-RU"/>
+        </w:rPr>
+        <w:t xml:space="preserve"> запи</w:t>
+      </w:r>
+      <w:r>
+        <w:rPr>
+          <w:lang w:val="ru-RU"/>
+        </w:rPr>
+        <w:t xml:space="preserve">сей в таблице </w:t>
+      </w:r>
+      <w:r>
+        <w:rPr>
+          <w:lang w:val="lv-LV"/>
+        </w:rPr>
+        <w:t>lessons</w:t>
+      </w:r>
+      <w:r>
+        <w:rPr>
+          <w:lang w:val="ru-RU"/>
+        </w:rPr>
+        <w:t>.</w:t>
+      </w:r>
+    </w:p>
+    <w:p>
+      <w:pPr>
+        <w:spacing w:after="0"/>
+        <w:rPr>
+          <w:lang w:val="ru-RU"/>
+        </w:rPr>
+      </w:pPr>
+      <w:r>
+        <w:rPr>
+          <w:noProof/>
+          <w:lang w:val="ru-RU"/>
+        </w:rPr>
+        <w:drawing>
+          <wp:inline distT="0" distB="0" distL="0" distR="0" wp14:anchorId="61F2B439" wp14:editId="635A90F8">
+            <wp:extent cx="5943600" cy="2139315"/>
+            <wp:effectExtent l="0" t="0" r="0" b="0"/>
+            <wp:docPr id="3" name="Рисунок 3"/>
+            <wp:cNvGraphicFramePr>
+              <a:graphicFrameLocks xmlns:a="http://schemas.openxmlformats.org/drawingml/2006/main" noChangeAspect="1"/>
+            </wp:cNvGraphicFramePr>
+            <a:graphic xmlns:a="http://schemas.openxmlformats.org/drawingml/2006/main">
+              <a:graphicData uri="http://schemas.openxmlformats.org/drawingml/2006/picture">
+                <pic:pic xmlns:pic="http://schemas.openxmlformats.org/drawingml/2006/picture">
+                  <pic:nvPicPr>
+                    <pic:cNvPr id="1" name=""/>
+                    <pic:cNvPicPr/>
+                  </pic:nvPicPr>
+                  <pic:blipFill>
+                    <a:blip r:embed="rId7"/>
+                    <a:stretch>
+                      <a:fillRect/>
+                    </a:stretch>
+                  </pic:blipFill>
+                  <pic:spPr>
+                    <a:xfrm>
+                      <a:off x="0" y="0"/>
+                      <a:ext cx="5943600" cy="2139315"/>
+                    </a:xfrm>
+                    <a:prstGeom prst="rect">
+                      <a:avLst/>
+                    </a:prstGeom>
+                  </pic:spPr>
+                </pic:pic>
+              </a:graphicData>
+            </a:graphic>
+          </wp:inline>
+        </w:drawing>
+      </w:r>
+    </w:p>
+    <w:p>
+      <w:pPr>
+        <w:spacing w:after="0"/>
+        <w:jc w:val="right"/>
+        <w:rPr>
+          <w:b/>
+          <w:bCs/>
+          <w:sz w:val="16"/>
+          <w:szCs w:val="16"/>
+          <w:lang w:val="ru-RU"/>
+        </w:rPr>
+      </w:pPr>
+      <w:r>
+        <w:rPr>
+          <w:b/>
+          <w:bCs/>
+          <w:sz w:val="16"/>
+          <w:szCs w:val="16"/>
+          <w:lang w:val="ru-RU"/>
+        </w:rPr>
+        <w:t>Рис.2</w:t>
+      </w:r>
+      <w:r>
+        <w:rPr>
+          <w:b/>
+          <w:bCs/>
+          <w:sz w:val="16"/>
+          <w:szCs w:val="16"/>
+          <w:lang w:val="ru-RU"/>
+        </w:rPr>
+        <w:t>.</w:t>
+      </w:r>
+      <w:r>
+        <w:rPr>
+          <w:b/>
+          <w:bCs/>
+          <w:sz w:val="16"/>
+          <w:szCs w:val="16"/>
+          <w:lang w:val="ru-RU"/>
+        </w:rPr>
+        <w:t xml:space="preserve"> Список SQL выполняемых для отображения страницы до оптимизации</w:t>
+      </w:r>
+    </w:p>
+    <w:p>
+      <w:pPr>
+        <w:spacing w:after="0"/>
+        <w:jc w:val="right"/>
+        <w:rPr>
+          <w:b/>
+          <w:bCs/>
+          <w:sz w:val="16"/>
+          <w:szCs w:val="16"/>
+          <w:lang w:val="ru-RU"/>
+        </w:rPr>
+      </w:pPr>
+    </w:p>
+    <w:p>
+      <w:pPr>
+        <w:spacing w:after="0"/>
+        <w:jc w:val="right"/>
+        <w:rPr>
+          <w:lang w:val="ru-RU"/>
+        </w:rPr>
+      </w:pPr>
+      <w:r>
+        <w:rPr>
+          <w:noProof/>
+          <w:lang w:val="ru-RU"/>
+        </w:rPr>
+        <w:drawing>
+          <wp:inline distT="0" distB="0" distL="0" distR="0" wp14:anchorId="473E9818" wp14:editId="5E472163">
+            <wp:extent cx="1831439" cy="1262208"/>
+            <wp:effectExtent l="0" t="0" r="0" b="0"/>
+            <wp:docPr id="4" name="Рисунок 4"/>
+            <wp:cNvGraphicFramePr>
+              <a:graphicFrameLocks xmlns:a="http://schemas.openxmlformats.org/drawingml/2006/main" noChangeAspect="1"/>
+            </wp:cNvGraphicFramePr>
+            <a:graphic xmlns:a="http://schemas.openxmlformats.org/drawingml/2006/main">
+              <a:graphicData uri="http://schemas.openxmlformats.org/drawingml/2006/picture">
+                <pic:pic xmlns:pic="http://schemas.openxmlformats.org/drawingml/2006/picture">
+                  <pic:nvPicPr>
+                    <pic:cNvPr id="1" name=""/>
+                    <pic:cNvPicPr/>
+                  </pic:nvPicPr>
+                  <pic:blipFill>
+                    <a:blip r:embed="rId8"/>
+                    <a:stretch>
+                      <a:fillRect/>
+                    </a:stretch>
+                  </pic:blipFill>
+                  <pic:spPr>
+                    <a:xfrm>
+                      <a:off x="0" y="0"/>
                       <a:ext cx="1843234" cy="1270337"/>
                     </a:xfrm>
                     <a:prstGeom prst="rect">
@@ -1745,7 +1893,7 @@
           <w:lang w:val="ru-RU"/>
         </w:rPr>
       </w:pPr>
-      <w:bookmarkStart w:id="6" w:name="_Toc108791088"/>
+      <w:bookmarkStart w:id="6" w:name="_Toc108802684"/>
       <w:r>
         <w:rPr>
           <w:lang w:val="ru-RU"/>
@@ -1941,6 +2089,7 @@
               <w:t xml:space="preserve">class </w:t>
             </w:r>
             <w:proofErr w:type="spellStart"/>
+            <w:proofErr w:type="gramStart"/>
             <w:r>
               <w:rPr>
                 <w:rFonts w:ascii="Verdana" w:hAnsi="Verdana"/>
@@ -1959,6 +2108,7 @@
               <w:t>(</w:t>
             </w:r>
             <w:proofErr w:type="spellStart"/>
+            <w:proofErr w:type="gramEnd"/>
             <w:r>
               <w:rPr>
                 <w:rFonts w:ascii="Verdana" w:hAnsi="Verdana"/>
@@ -2105,7 +2255,16 @@
                 <w:sz w:val="16"/>
                 <w:szCs w:val="16"/>
               </w:rPr>
-              <w:t xml:space="preserve"> = super().</w:t>
+              <w:t xml:space="preserve"> = super(</w:t>
+            </w:r>
+            <w:proofErr w:type="gramStart"/>
+            <w:r>
+              <w:rPr>
+                <w:rFonts w:ascii="Verdana" w:hAnsi="Verdana"/>
+                <w:sz w:val="16"/>
+                <w:szCs w:val="16"/>
+              </w:rPr>
+              <w:t>).</w:t>
             </w:r>
             <w:proofErr w:type="spellStart"/>
             <w:r>
@@ -2114,7 +2273,16 @@
                 <w:sz w:val="16"/>
                 <w:szCs w:val="16"/>
               </w:rPr>
-              <w:t>get_queryset</w:t>
+              <w:t>get</w:t>
+            </w:r>
+            <w:proofErr w:type="gramEnd"/>
+            <w:r>
+              <w:rPr>
+                <w:rFonts w:ascii="Verdana" w:hAnsi="Verdana"/>
+                <w:sz w:val="16"/>
+                <w:szCs w:val="16"/>
+              </w:rPr>
+              <w:t>_queryset</w:t>
             </w:r>
             <w:proofErr w:type="spellEnd"/>
             <w:r>
@@ -2161,13 +2329,23 @@
               <w:t xml:space="preserve"> = </w:t>
             </w:r>
             <w:proofErr w:type="spellStart"/>
-            <w:r>
-              <w:rPr>
-                <w:rFonts w:ascii="Verdana" w:hAnsi="Verdana"/>
-                <w:sz w:val="16"/>
-                <w:szCs w:val="16"/>
-              </w:rPr>
-              <w:t>qs.select_related</w:t>
+            <w:proofErr w:type="gramStart"/>
+            <w:r>
+              <w:rPr>
+                <w:rFonts w:ascii="Verdana" w:hAnsi="Verdana"/>
+                <w:sz w:val="16"/>
+                <w:szCs w:val="16"/>
+              </w:rPr>
+              <w:t>qs.select</w:t>
+            </w:r>
+            <w:proofErr w:type="gramEnd"/>
+            <w:r>
+              <w:rPr>
+                <w:rFonts w:ascii="Verdana" w:hAnsi="Verdana"/>
+                <w:sz w:val="16"/>
+                <w:szCs w:val="16"/>
+              </w:rPr>
+              <w:t>_related</w:t>
             </w:r>
             <w:proofErr w:type="spellEnd"/>
             <w:r>
@@ -2250,17 +2428,7 @@
           <w:szCs w:val="16"/>
           <w:lang w:val="ru-RU"/>
         </w:rPr>
-        <w:t xml:space="preserve">Таб.1. Изменения в классе </w:t>
-      </w:r>
-      <w:r>
-        <w:rPr>
-          <w:b/>
-          <w:bCs/>
-          <w:sz w:val="16"/>
-          <w:szCs w:val="16"/>
-          <w:lang w:val="ru-RU"/>
-        </w:rPr>
-        <w:t>«</w:t>
+        <w:t>Таб.1. Изменения в классе «</w:t>
       </w:r>
       <w:proofErr w:type="spellStart"/>
       <w:r>
@@ -2303,7 +2471,7 @@
           <w:lang w:val="ru-RU"/>
         </w:rPr>
       </w:pPr>
-      <w:bookmarkStart w:id="7" w:name="_Toc108791089"/>
+      <w:bookmarkStart w:id="7" w:name="_Toc108802685"/>
       <w:r>
         <w:rPr>
           <w:lang w:val="ru-RU"/>
@@ -2321,6 +2489,7 @@
       </w:pPr>
       <w:r>
         <w:rPr>
+          <w:noProof/>
           <w:lang w:val="ru-RU"/>
         </w:rPr>
         <w:drawing>
@@ -2328,386 +2497,6 @@
             <wp:extent cx="5943600" cy="891540"/>
             <wp:effectExtent l="0" t="0" r="0" b="3810"/>
             <wp:docPr id="8" name="Рисунок 8"/>
-            <wp:cNvGraphicFramePr>
-              <a:graphicFrameLocks xmlns:a="http://schemas.openxmlformats.org/drawingml/2006/main" noChangeAspect="1"/>
-            </wp:cNvGraphicFramePr>
-            <a:graphic xmlns:a="http://schemas.openxmlformats.org/drawingml/2006/main">
-              <a:graphicData uri="http://schemas.openxmlformats.org/drawingml/2006/picture">
-                <pic:pic xmlns:pic="http://schemas.openxmlformats.org/drawingml/2006/picture">
-                  <pic:nvPicPr>
-                    <pic:cNvPr id="1" name=""/>
-                    <pic:cNvPicPr/>
-                  </pic:nvPicPr>
-                  <pic:blipFill>
-                    <a:blip r:embed="rId7"/>
-                    <a:stretch>
-                      <a:fillRect/>
-                    </a:stretch>
-                  </pic:blipFill>
-                  <pic:spPr>
-                    <a:xfrm>
-                      <a:off x="0" y="0"/>
-                      <a:ext cx="5943600" cy="891540"/>
-                    </a:xfrm>
-                    <a:prstGeom prst="rect">
-                      <a:avLst/>
-                    </a:prstGeom>
-                  </pic:spPr>
-                </pic:pic>
-              </a:graphicData>
-            </a:graphic>
-          </wp:inline>
-        </w:drawing>
-      </w:r>
-    </w:p>
-    <w:p>
-      <w:pPr>
-        <w:spacing w:after="0"/>
-        <w:jc w:val="right"/>
-        <w:rPr>
-          <w:b/>
-          <w:bCs/>
-          <w:sz w:val="16"/>
-          <w:szCs w:val="16"/>
-          <w:lang w:val="ru-RU"/>
-        </w:rPr>
-      </w:pPr>
-      <w:r>
-        <w:rPr>
-          <w:b/>
-          <w:bCs/>
-          <w:sz w:val="16"/>
-          <w:szCs w:val="16"/>
-          <w:lang w:val="ru-RU"/>
-        </w:rPr>
-        <w:t>Рис.</w:t>
-      </w:r>
-      <w:r>
-        <w:rPr>
-          <w:b/>
-          <w:bCs/>
-          <w:sz w:val="16"/>
-          <w:szCs w:val="16"/>
-          <w:lang w:val="ru-RU"/>
-        </w:rPr>
-        <w:t>4</w:t>
-      </w:r>
-      <w:r>
-        <w:rPr>
-          <w:b/>
-          <w:bCs/>
-          <w:sz w:val="16"/>
-          <w:szCs w:val="16"/>
-          <w:lang w:val="ru-RU"/>
-        </w:rPr>
-        <w:t>.</w:t>
-      </w:r>
-      <w:r>
-        <w:rPr>
-          <w:b/>
-          <w:bCs/>
-          <w:sz w:val="16"/>
-          <w:szCs w:val="16"/>
-          <w:lang w:val="ru-RU"/>
-        </w:rPr>
-        <w:t xml:space="preserve"> </w:t>
-      </w:r>
-      <w:r>
-        <w:rPr>
-          <w:b/>
-          <w:bCs/>
-          <w:sz w:val="16"/>
-          <w:szCs w:val="16"/>
-          <w:lang w:val="ru-RU"/>
-        </w:rPr>
-        <w:t xml:space="preserve">Список SQL выполняемых для отображения страницы </w:t>
-      </w:r>
-      <w:r>
-        <w:rPr>
-          <w:b/>
-          <w:bCs/>
-          <w:sz w:val="16"/>
-          <w:szCs w:val="16"/>
-          <w:lang w:val="ru-RU"/>
-        </w:rPr>
-        <w:t>после</w:t>
-      </w:r>
-      <w:r>
-        <w:rPr>
-          <w:b/>
-          <w:bCs/>
-          <w:sz w:val="16"/>
-          <w:szCs w:val="16"/>
-          <w:lang w:val="ru-RU"/>
-        </w:rPr>
-        <w:t xml:space="preserve"> оптимизации</w:t>
-      </w:r>
-    </w:p>
-    <w:p>
-      <w:pPr>
-        <w:rPr>
-          <w:lang w:val="ru-RU"/>
-        </w:rPr>
-      </w:pPr>
-      <w:bookmarkStart w:id="8" w:name="_Toc108791090"/>
-    </w:p>
-    <w:p>
-      <w:pPr>
-        <w:rPr>
-          <w:lang w:val="ru-RU"/>
-        </w:rPr>
-      </w:pPr>
-      <w:r>
-        <w:rPr>
-          <w:lang w:val="ru-RU"/>
-        </w:rPr>
-        <w:t>Налицо улучшения в виде сокращения повторяющихся запросов к базе до нуля.</w:t>
-      </w:r>
-      <w:r>
-        <w:rPr>
-          <w:lang w:val="ru-RU"/>
-        </w:rPr>
-        <w:t xml:space="preserve"> Косвенно, можем сказать, что и скорость «</w:t>
-      </w:r>
-      <w:r>
-        <w:rPr>
-          <w:lang w:val="ru-RU"/>
-        </w:rPr>
-        <w:t>отдачи</w:t>
-      </w:r>
-      <w:r>
-        <w:rPr>
-          <w:lang w:val="ru-RU"/>
-        </w:rPr>
-        <w:t xml:space="preserve">» страницы увеличилась, в два раза, если исключить из оценки первые два запроса, связанные с сессиями и пользователем. </w:t>
-      </w:r>
-    </w:p>
-    <w:p>
-      <w:pPr>
-        <w:rPr>
-          <w:rFonts w:asciiTheme="majorHAnsi" w:eastAsiaTheme="majorEastAsia" w:hAnsiTheme="majorHAnsi" w:cstheme="majorBidi"/>
-          <w:color w:val="2F5496" w:themeColor="accent1" w:themeShade="BF"/>
-          <w:sz w:val="26"/>
-          <w:szCs w:val="26"/>
-          <w:lang w:val="ru-RU"/>
-        </w:rPr>
-      </w:pPr>
-      <w:r>
-        <w:rPr>
-          <w:lang w:val="ru-RU"/>
-        </w:rPr>
-        <w:br w:type="page"/>
-      </w:r>
-    </w:p>
-    <w:p>
-      <w:pPr>
-        <w:pStyle w:val="2"/>
-        <w:rPr>
-          <w:lang w:val="ru-RU"/>
-        </w:rPr>
-      </w:pPr>
-      <w:r>
-        <w:rPr>
-          <w:lang w:val="ru-RU"/>
-        </w:rPr>
-        <w:lastRenderedPageBreak/>
-        <w:t>Представление «</w:t>
-      </w:r>
-      <w:r>
-        <w:rPr>
-          <w:lang w:val="lv-LV"/>
-        </w:rPr>
-        <w:t>Products</w:t>
-      </w:r>
-      <w:r>
-        <w:rPr>
-          <w:lang w:val="ru-RU"/>
-        </w:rPr>
-        <w:t>»</w:t>
-      </w:r>
-      <w:bookmarkEnd w:id="8"/>
-    </w:p>
-    <w:p>
-      <w:pPr>
-        <w:rPr>
-          <w:lang w:val="ru-RU"/>
-        </w:rPr>
-      </w:pPr>
-      <w:r>
-        <w:rPr>
-          <w:lang w:val="ru-RU"/>
-        </w:rPr>
-        <w:t>Отображает продукты, доступные в системе. Также содержит инструменты правки, вывода детальной информации и удаления продукта.</w:t>
-      </w:r>
-    </w:p>
-    <w:p>
-      <w:pPr>
-        <w:spacing w:after="0"/>
-        <w:rPr>
-          <w:lang w:val="ru-RU"/>
-        </w:rPr>
-      </w:pPr>
-      <w:r>
-        <w:rPr>
-          <w:lang w:val="ru-RU"/>
-        </w:rPr>
-        <w:drawing>
-          <wp:inline distT="0" distB="0" distL="0" distR="0" wp14:anchorId="54A90914" wp14:editId="611D4C73">
-            <wp:extent cx="5943600" cy="2489835"/>
-            <wp:effectExtent l="0" t="0" r="0" b="5715"/>
-            <wp:docPr id="2" name="Рисунок 2" descr="Изображение выглядит как текст&#10;&#10;Автоматически созданное описание"/>
-            <wp:cNvGraphicFramePr>
-              <a:graphicFrameLocks xmlns:a="http://schemas.openxmlformats.org/drawingml/2006/main" noChangeAspect="1"/>
-            </wp:cNvGraphicFramePr>
-            <a:graphic xmlns:a="http://schemas.openxmlformats.org/drawingml/2006/main">
-              <a:graphicData uri="http://schemas.openxmlformats.org/drawingml/2006/picture">
-                <pic:pic xmlns:pic="http://schemas.openxmlformats.org/drawingml/2006/picture">
-                  <pic:nvPicPr>
-                    <pic:cNvPr id="2" name="Рисунок 2" descr="Изображение выглядит как текст&#10;&#10;Автоматически созданное описание"/>
-                    <pic:cNvPicPr/>
-                  </pic:nvPicPr>
-                  <pic:blipFill>
-                    <a:blip r:embed="rId8"/>
-                    <a:stretch>
-                      <a:fillRect/>
-                    </a:stretch>
-                  </pic:blipFill>
-                  <pic:spPr>
-                    <a:xfrm>
-                      <a:off x="0" y="0"/>
-                      <a:ext cx="5943600" cy="2489835"/>
-                    </a:xfrm>
-                    <a:prstGeom prst="rect">
-                      <a:avLst/>
-                    </a:prstGeom>
-                  </pic:spPr>
-                </pic:pic>
-              </a:graphicData>
-            </a:graphic>
-          </wp:inline>
-        </w:drawing>
-      </w:r>
-    </w:p>
-    <w:p>
-      <w:pPr>
-        <w:spacing w:after="0"/>
-        <w:jc w:val="right"/>
-        <w:rPr>
-          <w:b/>
-          <w:bCs/>
-          <w:sz w:val="16"/>
-          <w:szCs w:val="16"/>
-          <w:lang w:val="ru-RU"/>
-        </w:rPr>
-      </w:pPr>
-      <w:r>
-        <w:rPr>
-          <w:b/>
-          <w:bCs/>
-          <w:sz w:val="16"/>
-          <w:szCs w:val="16"/>
-          <w:lang w:val="ru-RU"/>
-        </w:rPr>
-        <w:t>Рис.</w:t>
-      </w:r>
-      <w:r>
-        <w:rPr>
-          <w:b/>
-          <w:bCs/>
-          <w:sz w:val="16"/>
-          <w:szCs w:val="16"/>
-          <w:lang w:val="lv-LV"/>
-        </w:rPr>
-        <w:t>5</w:t>
-      </w:r>
-      <w:r>
-        <w:rPr>
-          <w:b/>
-          <w:bCs/>
-          <w:sz w:val="16"/>
-          <w:szCs w:val="16"/>
-          <w:lang w:val="ru-RU"/>
-        </w:rPr>
-        <w:t>.</w:t>
-      </w:r>
-      <w:r>
-        <w:rPr>
-          <w:b/>
-          <w:bCs/>
-          <w:sz w:val="16"/>
-          <w:szCs w:val="16"/>
-          <w:lang w:val="ru-RU"/>
-        </w:rPr>
-        <w:t xml:space="preserve"> Представление «</w:t>
-      </w:r>
-      <w:r>
-        <w:rPr>
-          <w:b/>
-          <w:bCs/>
-          <w:sz w:val="16"/>
-          <w:szCs w:val="16"/>
-          <w:lang w:val="ru-RU"/>
-        </w:rPr>
-        <w:t>Продукты</w:t>
-      </w:r>
-      <w:r>
-        <w:rPr>
-          <w:b/>
-          <w:bCs/>
-          <w:sz w:val="16"/>
-          <w:szCs w:val="16"/>
-          <w:lang w:val="ru-RU"/>
-        </w:rPr>
-        <w:t>»</w:t>
-      </w:r>
-    </w:p>
-    <w:p>
-      <w:pPr>
-        <w:pStyle w:val="3"/>
-        <w:rPr>
-          <w:lang w:val="ru-RU"/>
-        </w:rPr>
-      </w:pPr>
-    </w:p>
-    <w:p>
-      <w:pPr>
-        <w:pStyle w:val="3"/>
-        <w:rPr>
-          <w:lang w:val="ru-RU"/>
-        </w:rPr>
-      </w:pPr>
-      <w:bookmarkStart w:id="9" w:name="_Toc108791091"/>
-      <w:r>
-        <w:rPr>
-          <w:lang w:val="ru-RU"/>
-        </w:rPr>
-        <w:t>Состояние до изменений</w:t>
-      </w:r>
-      <w:bookmarkEnd w:id="9"/>
-    </w:p>
-    <w:p>
-      <w:pPr>
-        <w:rPr>
-          <w:lang w:val="ru-RU"/>
-        </w:rPr>
-      </w:pPr>
-    </w:p>
-    <w:p>
-      <w:pPr>
-        <w:spacing w:after="0"/>
-        <w:rPr>
-          <w:lang w:val="ru-RU"/>
-        </w:rPr>
-      </w:pPr>
-      <w:r>
-        <w:rPr>
-          <w:lang w:val="ru-RU"/>
-        </w:rPr>
-        <w:drawing>
-          <wp:inline distT="0" distB="0" distL="0" distR="0" wp14:anchorId="215E7BA8" wp14:editId="34BD688D">
-            <wp:extent cx="5943600" cy="2489200"/>
-            <wp:effectExtent l="0" t="0" r="0" b="6350"/>
-            <wp:docPr id="5" name="Рисунок 5"/>
             <wp:cNvGraphicFramePr>
               <a:graphicFrameLocks xmlns:a="http://schemas.openxmlformats.org/drawingml/2006/main" noChangeAspect="1"/>
             </wp:cNvGraphicFramePr>
@@ -2727,6 +2516,366 @@
                   <pic:spPr>
                     <a:xfrm>
                       <a:off x="0" y="0"/>
+                      <a:ext cx="5943600" cy="891540"/>
+                    </a:xfrm>
+                    <a:prstGeom prst="rect">
+                      <a:avLst/>
+                    </a:prstGeom>
+                  </pic:spPr>
+                </pic:pic>
+              </a:graphicData>
+            </a:graphic>
+          </wp:inline>
+        </w:drawing>
+      </w:r>
+    </w:p>
+    <w:p>
+      <w:pPr>
+        <w:spacing w:after="0"/>
+        <w:jc w:val="right"/>
+        <w:rPr>
+          <w:b/>
+          <w:bCs/>
+          <w:sz w:val="16"/>
+          <w:szCs w:val="16"/>
+          <w:lang w:val="ru-RU"/>
+        </w:rPr>
+      </w:pPr>
+      <w:r>
+        <w:rPr>
+          <w:b/>
+          <w:bCs/>
+          <w:sz w:val="16"/>
+          <w:szCs w:val="16"/>
+          <w:lang w:val="ru-RU"/>
+        </w:rPr>
+        <w:t>Рис.</w:t>
+      </w:r>
+      <w:r>
+        <w:rPr>
+          <w:b/>
+          <w:bCs/>
+          <w:sz w:val="16"/>
+          <w:szCs w:val="16"/>
+          <w:lang w:val="ru-RU"/>
+        </w:rPr>
+        <w:t>4.</w:t>
+      </w:r>
+      <w:r>
+        <w:rPr>
+          <w:b/>
+          <w:bCs/>
+          <w:sz w:val="16"/>
+          <w:szCs w:val="16"/>
+          <w:lang w:val="ru-RU"/>
+        </w:rPr>
+        <w:t xml:space="preserve"> </w:t>
+      </w:r>
+      <w:r>
+        <w:rPr>
+          <w:b/>
+          <w:bCs/>
+          <w:sz w:val="16"/>
+          <w:szCs w:val="16"/>
+          <w:lang w:val="ru-RU"/>
+        </w:rPr>
+        <w:t xml:space="preserve">Список SQL выполняемых для отображения страницы </w:t>
+      </w:r>
+      <w:r>
+        <w:rPr>
+          <w:b/>
+          <w:bCs/>
+          <w:sz w:val="16"/>
+          <w:szCs w:val="16"/>
+          <w:lang w:val="ru-RU"/>
+        </w:rPr>
+        <w:t>после</w:t>
+      </w:r>
+      <w:r>
+        <w:rPr>
+          <w:b/>
+          <w:bCs/>
+          <w:sz w:val="16"/>
+          <w:szCs w:val="16"/>
+          <w:lang w:val="ru-RU"/>
+        </w:rPr>
+        <w:t xml:space="preserve"> оптимизации</w:t>
+      </w:r>
+    </w:p>
+    <w:p>
+      <w:pPr>
+        <w:rPr>
+          <w:lang w:val="ru-RU"/>
+        </w:rPr>
+      </w:pPr>
+    </w:p>
+    <w:p>
+      <w:pPr>
+        <w:rPr>
+          <w:lang w:val="ru-RU"/>
+        </w:rPr>
+      </w:pPr>
+      <w:r>
+        <w:rPr>
+          <w:lang w:val="ru-RU"/>
+        </w:rPr>
+        <w:t>Налицо улучшения в виде сокращения повторяющихся запросов к базе до нуля.</w:t>
+      </w:r>
+      <w:r>
+        <w:rPr>
+          <w:lang w:val="ru-RU"/>
+        </w:rPr>
+        <w:t xml:space="preserve"> Косвенно, можем сказать, что и скорость «отдачи» страницы увеличилась, в два раза, если исключить из оценки первые два запроса, связанные с сессиями и пользователем. </w:t>
+      </w:r>
+    </w:p>
+    <w:p>
+      <w:pPr>
+        <w:rPr>
+          <w:rFonts w:asciiTheme="majorHAnsi" w:eastAsiaTheme="majorEastAsia" w:hAnsiTheme="majorHAnsi" w:cstheme="majorBidi"/>
+          <w:color w:val="2F5496" w:themeColor="accent1" w:themeShade="BF"/>
+          <w:sz w:val="26"/>
+          <w:szCs w:val="26"/>
+          <w:lang w:val="ru-RU"/>
+        </w:rPr>
+      </w:pPr>
+      <w:r>
+        <w:rPr>
+          <w:lang w:val="ru-RU"/>
+        </w:rPr>
+        <w:br w:type="page"/>
+      </w:r>
+    </w:p>
+    <w:p>
+      <w:pPr>
+        <w:pStyle w:val="2"/>
+        <w:rPr>
+          <w:lang w:val="ru-RU"/>
+        </w:rPr>
+      </w:pPr>
+      <w:bookmarkStart w:id="8" w:name="_Toc108802686"/>
+      <w:r>
+        <w:rPr>
+          <w:lang w:val="ru-RU"/>
+        </w:rPr>
+        <w:lastRenderedPageBreak/>
+        <w:t>Представление «</w:t>
+      </w:r>
+      <w:r>
+        <w:rPr>
+          <w:lang w:val="lv-LV"/>
+        </w:rPr>
+        <w:t>Products</w:t>
+      </w:r>
+      <w:r>
+        <w:rPr>
+          <w:lang w:val="ru-RU"/>
+        </w:rPr>
+        <w:t>»</w:t>
+      </w:r>
+      <w:bookmarkEnd w:id="8"/>
+    </w:p>
+    <w:p>
+      <w:pPr>
+        <w:rPr>
+          <w:lang w:val="ru-RU"/>
+        </w:rPr>
+      </w:pPr>
+      <w:r>
+        <w:rPr>
+          <w:lang w:val="ru-RU"/>
+        </w:rPr>
+        <w:t>Отображает продукты, доступные в системе. Также содержит инструменты правки, вывода детальной информации и удаления продукта.</w:t>
+      </w:r>
+    </w:p>
+    <w:p>
+      <w:pPr>
+        <w:spacing w:after="0"/>
+        <w:rPr>
+          <w:lang w:val="ru-RU"/>
+        </w:rPr>
+      </w:pPr>
+      <w:r>
+        <w:rPr>
+          <w:noProof/>
+          <w:lang w:val="ru-RU"/>
+        </w:rPr>
+        <w:drawing>
+          <wp:inline distT="0" distB="0" distL="0" distR="0" wp14:anchorId="54A90914" wp14:editId="611D4C73">
+            <wp:extent cx="5943600" cy="2489835"/>
+            <wp:effectExtent l="0" t="0" r="0" b="5715"/>
+            <wp:docPr id="2" name="Рисунок 2" descr="Изображение выглядит как текст&#10;&#10;Автоматически созданное описание"/>
+            <wp:cNvGraphicFramePr>
+              <a:graphicFrameLocks xmlns:a="http://schemas.openxmlformats.org/drawingml/2006/main" noChangeAspect="1"/>
+            </wp:cNvGraphicFramePr>
+            <a:graphic xmlns:a="http://schemas.openxmlformats.org/drawingml/2006/main">
+              <a:graphicData uri="http://schemas.openxmlformats.org/drawingml/2006/picture">
+                <pic:pic xmlns:pic="http://schemas.openxmlformats.org/drawingml/2006/picture">
+                  <pic:nvPicPr>
+                    <pic:cNvPr id="2" name="Рисунок 2" descr="Изображение выглядит как текст&#10;&#10;Автоматически созданное описание"/>
+                    <pic:cNvPicPr/>
+                  </pic:nvPicPr>
+                  <pic:blipFill>
+                    <a:blip r:embed="rId10"/>
+                    <a:stretch>
+                      <a:fillRect/>
+                    </a:stretch>
+                  </pic:blipFill>
+                  <pic:spPr>
+                    <a:xfrm>
+                      <a:off x="0" y="0"/>
+                      <a:ext cx="5943600" cy="2489835"/>
+                    </a:xfrm>
+                    <a:prstGeom prst="rect">
+                      <a:avLst/>
+                    </a:prstGeom>
+                  </pic:spPr>
+                </pic:pic>
+              </a:graphicData>
+            </a:graphic>
+          </wp:inline>
+        </w:drawing>
+      </w:r>
+    </w:p>
+    <w:p>
+      <w:pPr>
+        <w:spacing w:after="0"/>
+        <w:jc w:val="right"/>
+        <w:rPr>
+          <w:b/>
+          <w:bCs/>
+          <w:sz w:val="16"/>
+          <w:szCs w:val="16"/>
+          <w:lang w:val="ru-RU"/>
+        </w:rPr>
+      </w:pPr>
+      <w:r>
+        <w:rPr>
+          <w:b/>
+          <w:bCs/>
+          <w:sz w:val="16"/>
+          <w:szCs w:val="16"/>
+          <w:lang w:val="ru-RU"/>
+        </w:rPr>
+        <w:t>Рис.</w:t>
+      </w:r>
+      <w:r>
+        <w:rPr>
+          <w:b/>
+          <w:bCs/>
+          <w:sz w:val="16"/>
+          <w:szCs w:val="16"/>
+          <w:lang w:val="lv-LV"/>
+        </w:rPr>
+        <w:t>5</w:t>
+      </w:r>
+      <w:r>
+        <w:rPr>
+          <w:b/>
+          <w:bCs/>
+          <w:sz w:val="16"/>
+          <w:szCs w:val="16"/>
+          <w:lang w:val="ru-RU"/>
+        </w:rPr>
+        <w:t>.</w:t>
+      </w:r>
+      <w:r>
+        <w:rPr>
+          <w:b/>
+          <w:bCs/>
+          <w:sz w:val="16"/>
+          <w:szCs w:val="16"/>
+          <w:lang w:val="ru-RU"/>
+        </w:rPr>
+        <w:t xml:space="preserve"> Представление «</w:t>
+      </w:r>
+      <w:r>
+        <w:rPr>
+          <w:b/>
+          <w:bCs/>
+          <w:sz w:val="16"/>
+          <w:szCs w:val="16"/>
+          <w:lang w:val="ru-RU"/>
+        </w:rPr>
+        <w:t>Продукты</w:t>
+      </w:r>
+      <w:r>
+        <w:rPr>
+          <w:b/>
+          <w:bCs/>
+          <w:sz w:val="16"/>
+          <w:szCs w:val="16"/>
+          <w:lang w:val="ru-RU"/>
+        </w:rPr>
+        <w:t>»</w:t>
+      </w:r>
+    </w:p>
+    <w:p>
+      <w:pPr>
+        <w:pStyle w:val="3"/>
+        <w:rPr>
+          <w:lang w:val="ru-RU"/>
+        </w:rPr>
+      </w:pPr>
+    </w:p>
+    <w:p>
+      <w:pPr>
+        <w:pStyle w:val="3"/>
+        <w:rPr>
+          <w:lang w:val="ru-RU"/>
+        </w:rPr>
+      </w:pPr>
+      <w:bookmarkStart w:id="9" w:name="_Toc108802687"/>
+      <w:r>
+        <w:rPr>
+          <w:lang w:val="ru-RU"/>
+        </w:rPr>
+        <w:t>Состояние до изменений</w:t>
+      </w:r>
+      <w:bookmarkEnd w:id="9"/>
+    </w:p>
+    <w:p>
+      <w:pPr>
+        <w:rPr>
+          <w:lang w:val="ru-RU"/>
+        </w:rPr>
+      </w:pPr>
+    </w:p>
+    <w:p>
+      <w:pPr>
+        <w:spacing w:after="0"/>
+        <w:rPr>
+          <w:lang w:val="ru-RU"/>
+        </w:rPr>
+      </w:pPr>
+      <w:r>
+        <w:rPr>
+          <w:noProof/>
+          <w:lang w:val="ru-RU"/>
+        </w:rPr>
+        <w:drawing>
+          <wp:inline distT="0" distB="0" distL="0" distR="0" wp14:anchorId="215E7BA8" wp14:editId="34BD688D">
+            <wp:extent cx="5943600" cy="2489200"/>
+            <wp:effectExtent l="0" t="0" r="0" b="6350"/>
+            <wp:docPr id="5" name="Рисунок 5"/>
+            <wp:cNvGraphicFramePr>
+              <a:graphicFrameLocks xmlns:a="http://schemas.openxmlformats.org/drawingml/2006/main" noChangeAspect="1"/>
+            </wp:cNvGraphicFramePr>
+            <a:graphic xmlns:a="http://schemas.openxmlformats.org/drawingml/2006/main">
+              <a:graphicData uri="http://schemas.openxmlformats.org/drawingml/2006/picture">
+                <pic:pic xmlns:pic="http://schemas.openxmlformats.org/drawingml/2006/picture">
+                  <pic:nvPicPr>
+                    <pic:cNvPr id="1" name=""/>
+                    <pic:cNvPicPr/>
+                  </pic:nvPicPr>
+                  <pic:blipFill>
+                    <a:blip r:embed="rId11"/>
+                    <a:stretch>
+                      <a:fillRect/>
+                    </a:stretch>
+                  </pic:blipFill>
+                  <pic:spPr>
+                    <a:xfrm>
+                      <a:off x="0" y="0"/>
                       <a:ext cx="5943600" cy="2489200"/>
                     </a:xfrm>
                     <a:prstGeom prst="rect">
@@ -2770,17 +2919,7 @@
           <w:szCs w:val="16"/>
           <w:lang w:val="ru-RU"/>
         </w:rPr>
-        <w:t>6</w:t>
-      </w:r>
-      <w:r>
-        <w:rPr>
-          <w:b/>
-          <w:bCs/>
-          <w:sz w:val="16"/>
-          <w:szCs w:val="16"/>
-          <w:lang w:val="ru-RU"/>
-        </w:rPr>
-        <w:t>.</w:t>
+        <w:t>6.</w:t>
       </w:r>
       <w:r>
         <w:rPr>
@@ -2841,6 +2980,7 @@
             </w:pPr>
             <w:r>
               <w:rPr>
+                <w:noProof/>
                 <w:lang w:val="ru-RU"/>
               </w:rPr>
               <w:drawing>
@@ -2859,7 +2999,7 @@
                           <pic:cNvPicPr/>
                         </pic:nvPicPr>
                         <pic:blipFill>
-                          <a:blip r:embed="rId10"/>
+                          <a:blip r:embed="rId12"/>
                           <a:stretch>
                             <a:fillRect/>
                           </a:stretch>
@@ -2893,6 +3033,7 @@
             </w:pPr>
             <w:r>
               <w:rPr>
+                <w:noProof/>
                 <w:lang w:val="ru-RU"/>
               </w:rPr>
               <w:drawing>
@@ -2911,7 +3052,7 @@
                           <pic:cNvPicPr/>
                         </pic:nvPicPr>
                         <pic:blipFill>
-                          <a:blip r:embed="rId11"/>
+                          <a:blip r:embed="rId13"/>
                           <a:stretch>
                             <a:fillRect/>
                           </a:stretch>
@@ -3022,7 +3163,7 @@
           <w:lang w:val="ru-RU"/>
         </w:rPr>
       </w:pPr>
-      <w:bookmarkStart w:id="10" w:name="_Toc108791092"/>
+      <w:bookmarkStart w:id="10" w:name="_Toc108802688"/>
       <w:r>
         <w:rPr>
           <w:lang w:val="ru-RU"/>
@@ -3183,6 +3324,7 @@
             </w:r>
             <w:bookmarkStart w:id="11" w:name="_Hlk108795995"/>
             <w:proofErr w:type="spellStart"/>
+            <w:proofErr w:type="gramStart"/>
             <w:r>
               <w:rPr>
                 <w:rFonts w:ascii="Verdana" w:hAnsi="Verdana"/>
@@ -3202,6 +3344,7 @@
               <w:t>(</w:t>
             </w:r>
             <w:proofErr w:type="spellStart"/>
+            <w:proofErr w:type="gramEnd"/>
             <w:r>
               <w:rPr>
                 <w:rFonts w:ascii="Verdana" w:hAnsi="Verdana"/>
@@ -3313,7 +3456,16 @@
                 <w:sz w:val="16"/>
                 <w:szCs w:val="16"/>
               </w:rPr>
-              <w:t xml:space="preserve"> = super().</w:t>
+              <w:t xml:space="preserve"> = super(</w:t>
+            </w:r>
+            <w:proofErr w:type="gramStart"/>
+            <w:r>
+              <w:rPr>
+                <w:rFonts w:ascii="Verdana" w:hAnsi="Verdana"/>
+                <w:sz w:val="16"/>
+                <w:szCs w:val="16"/>
+              </w:rPr>
+              <w:t>).</w:t>
             </w:r>
             <w:proofErr w:type="spellStart"/>
             <w:r>
@@ -3322,7 +3474,16 @@
                 <w:sz w:val="16"/>
                 <w:szCs w:val="16"/>
               </w:rPr>
-              <w:t>get_queryset</w:t>
+              <w:t>get</w:t>
+            </w:r>
+            <w:proofErr w:type="gramEnd"/>
+            <w:r>
+              <w:rPr>
+                <w:rFonts w:ascii="Verdana" w:hAnsi="Verdana"/>
+                <w:sz w:val="16"/>
+                <w:szCs w:val="16"/>
+              </w:rPr>
+              <w:t>_queryset</w:t>
             </w:r>
             <w:proofErr w:type="spellEnd"/>
             <w:r>
@@ -3369,13 +3530,23 @@
               <w:t xml:space="preserve"> = </w:t>
             </w:r>
             <w:proofErr w:type="spellStart"/>
-            <w:r>
-              <w:rPr>
-                <w:rFonts w:ascii="Verdana" w:hAnsi="Verdana"/>
-                <w:sz w:val="16"/>
-                <w:szCs w:val="16"/>
-              </w:rPr>
-              <w:t>qs.select_related</w:t>
+            <w:proofErr w:type="gramStart"/>
+            <w:r>
+              <w:rPr>
+                <w:rFonts w:ascii="Verdana" w:hAnsi="Verdana"/>
+                <w:sz w:val="16"/>
+                <w:szCs w:val="16"/>
+              </w:rPr>
+              <w:t>qs.select</w:t>
+            </w:r>
+            <w:proofErr w:type="gramEnd"/>
+            <w:r>
+              <w:rPr>
+                <w:rFonts w:ascii="Verdana" w:hAnsi="Verdana"/>
+                <w:sz w:val="16"/>
+                <w:szCs w:val="16"/>
+              </w:rPr>
+              <w:t>_related</w:t>
             </w:r>
             <w:proofErr w:type="spellEnd"/>
             <w:r>
@@ -3495,7 +3666,7 @@
           <w:lang w:val="ru-RU"/>
         </w:rPr>
       </w:pPr>
-      <w:bookmarkStart w:id="12" w:name="_Toc108791093"/>
+      <w:bookmarkStart w:id="12" w:name="_Toc108802689"/>
       <w:r>
         <w:rPr>
           <w:lang w:val="ru-RU"/>
@@ -3510,6 +3681,12 @@
           <w:lang w:val="ru-RU"/>
         </w:rPr>
       </w:pPr>
+      <w:r>
+        <w:rPr>
+          <w:lang w:val="ru-RU"/>
+        </w:rPr>
+        <w:t>Осталось лишь три запроса и ни одного дубликата.</w:t>
+      </w:r>
     </w:p>
     <w:p>
       <w:pPr>
@@ -3520,6 +3697,7 @@
       </w:pPr>
       <w:r>
         <w:rPr>
+          <w:noProof/>
           <w:lang w:val="ru-RU"/>
         </w:rPr>
         <w:drawing>
@@ -3538,7 +3716,7 @@
                     <pic:cNvPicPr/>
                   </pic:nvPicPr>
                   <pic:blipFill>
-                    <a:blip r:embed="rId12"/>
+                    <a:blip r:embed="rId14"/>
                     <a:stretch>
                       <a:fillRect/>
                     </a:stretch>
@@ -3571,7 +3749,6 @@
           <w:lang w:val="ru-RU"/>
         </w:rPr>
       </w:pPr>
-      <w:bookmarkStart w:id="13" w:name="_Toc108791094"/>
       <w:r>
         <w:rPr>
           <w:b/>
@@ -3590,17 +3767,7 @@
           <w:szCs w:val="16"/>
           <w:lang w:val="ru-RU"/>
         </w:rPr>
-        <w:t>8</w:t>
-      </w:r>
-      <w:r>
-        <w:rPr>
-          <w:b/>
-          <w:bCs/>
-          <w:sz w:val="16"/>
-          <w:szCs w:val="16"/>
-          <w:lang w:val="ru-RU"/>
-        </w:rPr>
-        <w:t>.</w:t>
+        <w:t>8.</w:t>
       </w:r>
       <w:r>
         <w:rPr>
@@ -3675,6 +3842,7 @@
           <w:lang w:val="ru-RU"/>
         </w:rPr>
       </w:pPr>
+      <w:bookmarkStart w:id="13" w:name="_Toc108802690"/>
       <w:r>
         <w:rPr>
           <w:lang w:val="ru-RU"/>
@@ -3682,6 +3850,14 @@
         <w:lastRenderedPageBreak/>
         <w:t>Форма правки информации о занятии</w:t>
       </w:r>
+      <w:bookmarkEnd w:id="13"/>
+    </w:p>
+    <w:p>
+      <w:pPr>
+        <w:rPr>
+          <w:lang w:val="ru-RU"/>
+        </w:rPr>
+      </w:pPr>
     </w:p>
     <w:p>
       <w:pPr>
@@ -3705,6 +3881,7 @@
       </w:pPr>
       <w:r>
         <w:rPr>
+          <w:noProof/>
           <w:lang w:val="ru-RU"/>
         </w:rPr>
         <w:drawing>
@@ -3723,7 +3900,7 @@
                     <pic:cNvPicPr/>
                   </pic:nvPicPr>
                   <pic:blipFill>
-                    <a:blip r:embed="rId13"/>
+                    <a:blip r:embed="rId15"/>
                     <a:stretch>
                       <a:fillRect/>
                     </a:stretch>
@@ -3960,36 +4137,30 @@
         <w:rPr>
           <w:lang w:val="lv-LV"/>
         </w:rPr>
-        <w:t>prefetch</w:t>
+        <w:t xml:space="preserve">prefetch _selected, prefetch_related </w:t>
+      </w:r>
+      <w:r>
+        <w:rPr>
+          <w:lang w:val="ru-RU"/>
+        </w:rPr>
+        <w:t>так как они будут ссылаться на необъявленные атрибуты класса «</w:t>
       </w:r>
       <w:r>
         <w:rPr>
           <w:lang w:val="lv-LV"/>
         </w:rPr>
-        <w:t xml:space="preserve"> _selected, prefetch_related </w:t>
-      </w:r>
-      <w:r>
-        <w:rPr>
-          <w:lang w:val="ru-RU"/>
-        </w:rPr>
-        <w:t>так как они будут ссылаться на необъявленные атрибуты класса «</w:t>
+        <w:t>city</w:t>
+      </w:r>
+      <w:r>
+        <w:rPr>
+          <w:lang w:val="ru-RU"/>
+        </w:rPr>
+        <w:t>»</w:t>
       </w:r>
       <w:r>
         <w:rPr>
           <w:lang w:val="lv-LV"/>
         </w:rPr>
-        <w:t>city</w:t>
-      </w:r>
-      <w:r>
-        <w:rPr>
-          <w:lang w:val="ru-RU"/>
-        </w:rPr>
-        <w:t>»</w:t>
-      </w:r>
-      <w:r>
-        <w:rPr>
-          <w:lang w:val="lv-LV"/>
-        </w:rPr>
         <w:t>.</w:t>
       </w:r>
     </w:p>
@@ -4003,21 +4174,7 @@
         <w:rPr>
           <w:lang w:val="ru-RU"/>
         </w:rPr>
-        <w:t xml:space="preserve">Скорее всего придётся менять структуру </w:t>
-      </w:r>
-      <w:proofErr w:type="spellStart"/>
-      <w:r>
-        <w:rPr>
-          <w:lang w:val="ru-RU"/>
-        </w:rPr>
-        <w:t>класссов</w:t>
-      </w:r>
-      <w:proofErr w:type="spellEnd"/>
-      <w:r>
-        <w:rPr>
-          <w:lang w:val="ru-RU"/>
-        </w:rPr>
-        <w:t>.</w:t>
+        <w:t>Скорее всего придётся менять структуру классов.</w:t>
       </w:r>
     </w:p>
     <w:p>
@@ -4030,6 +4187,7 @@
       </w:pPr>
       <w:r>
         <w:rPr>
+          <w:noProof/>
           <w:lang w:val="ru-RU"/>
         </w:rPr>
         <w:drawing>
@@ -4048,7 +4206,7 @@
                     <pic:cNvPicPr/>
                   </pic:nvPicPr>
                   <pic:blipFill>
-                    <a:blip r:embed="rId14"/>
+                    <a:blip r:embed="rId16"/>
                     <a:stretch>
                       <a:fillRect/>
                     </a:stretch>
@@ -4097,9 +4255,19 @@
           <w:bCs/>
           <w:sz w:val="16"/>
           <w:szCs w:val="16"/>
-          <w:lang w:val="ru-RU"/>
-        </w:rPr>
-        <w:t>8.</w:t>
+          <w:lang w:val="lv-LV"/>
+        </w:rPr>
+        <w:t>10</w:t>
+      </w:r>
+      <w:r>
+        <w:rPr>
+          <w:b/>
+          <w:bCs/>
+          <w:sz w:val="16"/>
+          <w:szCs w:val="16"/>
+          <w:lang w:val="ru-RU"/>
+        </w:rPr>
+        <w:t>.</w:t>
       </w:r>
       <w:r>
         <w:rPr>
@@ -4161,6 +4329,7 @@
       </w:pPr>
       <w:r>
         <w:rPr>
+          <w:noProof/>
           <w:lang w:val="ru-RU"/>
         </w:rPr>
         <w:drawing>
@@ -4179,7 +4348,7 @@
                     <pic:cNvPicPr/>
                   </pic:nvPicPr>
                   <pic:blipFill>
-                    <a:blip r:embed="rId15"/>
+                    <a:blip r:embed="rId17"/>
                     <a:stretch>
                       <a:fillRect/>
                     </a:stretch>
@@ -4234,9 +4403,9 @@
           <w:bCs/>
           <w:sz w:val="16"/>
           <w:szCs w:val="16"/>
-          <w:lang w:val="ru-RU"/>
-        </w:rPr>
-        <w:t>7</w:t>
+          <w:lang w:val="lv-LV"/>
+        </w:rPr>
+        <w:t>11</w:t>
       </w:r>
       <w:r>
         <w:rPr>
@@ -4279,6 +4448,1287 @@
     </w:p>
     <w:p>
       <w:pPr>
+        <w:pStyle w:val="3"/>
+        <w:rPr>
+          <w:lang w:val="ru-RU"/>
+        </w:rPr>
+      </w:pPr>
+      <w:bookmarkStart w:id="14" w:name="_Toc108802691"/>
+      <w:r>
+        <w:rPr>
+          <w:lang w:val="ru-RU"/>
+        </w:rPr>
+        <w:lastRenderedPageBreak/>
+        <w:t>Внесённые изменения</w:t>
+      </w:r>
+      <w:bookmarkEnd w:id="14"/>
+    </w:p>
+    <w:p>
+      <w:pPr>
+        <w:rPr>
+          <w:lang w:val="ru-RU"/>
+        </w:rPr>
+      </w:pPr>
+      <w:r>
+        <w:rPr>
+          <w:lang w:val="ru-RU"/>
+        </w:rPr>
+        <w:t>Класс «</w:t>
+      </w:r>
+      <w:r>
+        <w:rPr>
+          <w:lang w:val="lv-LV"/>
+        </w:rPr>
+        <w:t>ScoolGroup</w:t>
+      </w:r>
+      <w:r>
+        <w:rPr>
+          <w:lang w:val="ru-RU"/>
+        </w:rPr>
+        <w:t>»</w:t>
+      </w:r>
+      <w:r>
+        <w:rPr>
+          <w:lang w:val="lv-LV"/>
+        </w:rPr>
+        <w:t xml:space="preserve"> </w:t>
+      </w:r>
+      <w:r>
+        <w:rPr>
+          <w:lang w:val="ru-RU"/>
+        </w:rPr>
+        <w:t>имеет метод «</w:t>
+      </w:r>
+      <w:r>
+        <w:rPr>
+          <w:lang w:val="lv-LV"/>
+        </w:rPr>
+        <w:t>__str__</w:t>
+      </w:r>
+      <w:r>
+        <w:rPr>
+          <w:lang w:val="ru-RU"/>
+        </w:rPr>
+        <w:t xml:space="preserve">». В его выводе участвует название города, в котором находится данная группа. Убрав отображение имени города </w:t>
+      </w:r>
+      <w:proofErr w:type="gramStart"/>
+      <w:r>
+        <w:rPr>
+          <w:lang w:val="ru-RU"/>
+        </w:rPr>
+        <w:t>из данного метода</w:t>
+      </w:r>
+      <w:proofErr w:type="gramEnd"/>
+      <w:r>
+        <w:rPr>
+          <w:lang w:val="ru-RU"/>
+        </w:rPr>
+        <w:t xml:space="preserve"> избавились от </w:t>
+      </w:r>
+      <w:r>
+        <w:rPr>
+          <w:lang w:val="ru-RU"/>
+        </w:rPr>
+        <w:t>дублирования</w:t>
+      </w:r>
+      <w:r>
+        <w:rPr>
+          <w:lang w:val="ru-RU"/>
+        </w:rPr>
+        <w:t xml:space="preserve"> в запросах.</w:t>
+      </w:r>
+    </w:p>
+    <w:tbl>
+      <w:tblPr>
+        <w:tblStyle w:val="a5"/>
+        <w:tblW w:w="0" w:type="auto"/>
+        <w:tblLook w:val="04A0" w:firstRow="1" w:lastRow="0" w:firstColumn="1" w:lastColumn="0" w:noHBand="0" w:noVBand="1"/>
+      </w:tblPr>
+      <w:tblGrid>
+        <w:gridCol w:w="9350"/>
+      </w:tblGrid>
+      <w:tr>
+        <w:tc>
+          <w:tcPr>
+            <w:tcW w:w="9350" w:type="dxa"/>
+          </w:tcPr>
+          <w:p>
+            <w:pPr>
+              <w:rPr>
+                <w:rFonts w:ascii="Verdana" w:hAnsi="Verdana"/>
+                <w:sz w:val="16"/>
+                <w:szCs w:val="16"/>
+              </w:rPr>
+            </w:pPr>
+            <w:r>
+              <w:rPr>
+                <w:rFonts w:ascii="Verdana" w:hAnsi="Verdana"/>
+                <w:sz w:val="16"/>
+                <w:szCs w:val="16"/>
+              </w:rPr>
+              <w:t xml:space="preserve">class </w:t>
+            </w:r>
+            <w:proofErr w:type="spellStart"/>
+            <w:r>
+              <w:rPr>
+                <w:rFonts w:ascii="Verdana" w:hAnsi="Verdana"/>
+                <w:sz w:val="16"/>
+                <w:szCs w:val="16"/>
+              </w:rPr>
+              <w:t>SchoolGroup</w:t>
+            </w:r>
+            <w:proofErr w:type="spellEnd"/>
+            <w:r>
+              <w:rPr>
+                <w:rFonts w:ascii="Verdana" w:hAnsi="Verdana"/>
+                <w:sz w:val="16"/>
+                <w:szCs w:val="16"/>
+              </w:rPr>
+              <w:t>(</w:t>
+            </w:r>
+            <w:proofErr w:type="spellStart"/>
+            <w:proofErr w:type="gramStart"/>
+            <w:r>
+              <w:rPr>
+                <w:rFonts w:ascii="Verdana" w:hAnsi="Verdana"/>
+                <w:sz w:val="16"/>
+                <w:szCs w:val="16"/>
+              </w:rPr>
+              <w:t>models.Model</w:t>
+            </w:r>
+            <w:proofErr w:type="spellEnd"/>
+            <w:proofErr w:type="gramEnd"/>
+            <w:r>
+              <w:rPr>
+                <w:rFonts w:ascii="Verdana" w:hAnsi="Verdana"/>
+                <w:sz w:val="16"/>
+                <w:szCs w:val="16"/>
+              </w:rPr>
+              <w:t>):</w:t>
+            </w:r>
+          </w:p>
+          <w:p>
+            <w:pPr>
+              <w:rPr>
+                <w:rFonts w:ascii="Verdana" w:hAnsi="Verdana"/>
+                <w:sz w:val="16"/>
+                <w:szCs w:val="16"/>
+              </w:rPr>
+            </w:pPr>
+            <w:r>
+              <w:rPr>
+                <w:rFonts w:ascii="Verdana" w:hAnsi="Verdana"/>
+                <w:sz w:val="16"/>
+                <w:szCs w:val="16"/>
+              </w:rPr>
+              <w:t xml:space="preserve">    title = </w:t>
+            </w:r>
+            <w:proofErr w:type="spellStart"/>
+            <w:proofErr w:type="gramStart"/>
+            <w:r>
+              <w:rPr>
+                <w:rFonts w:ascii="Verdana" w:hAnsi="Verdana"/>
+                <w:sz w:val="16"/>
+                <w:szCs w:val="16"/>
+              </w:rPr>
+              <w:t>models.CharField</w:t>
+            </w:r>
+            <w:proofErr w:type="spellEnd"/>
+            <w:proofErr w:type="gramEnd"/>
+            <w:r>
+              <w:rPr>
+                <w:rFonts w:ascii="Verdana" w:hAnsi="Verdana"/>
+                <w:sz w:val="16"/>
+                <w:szCs w:val="16"/>
+              </w:rPr>
+              <w:t>(</w:t>
+            </w:r>
+            <w:proofErr w:type="spellStart"/>
+            <w:r>
+              <w:rPr>
+                <w:rFonts w:ascii="Verdana" w:hAnsi="Verdana"/>
+                <w:sz w:val="16"/>
+                <w:szCs w:val="16"/>
+              </w:rPr>
+              <w:t>max_length</w:t>
+            </w:r>
+            <w:proofErr w:type="spellEnd"/>
+            <w:r>
+              <w:rPr>
+                <w:rFonts w:ascii="Verdana" w:hAnsi="Verdana"/>
+                <w:sz w:val="16"/>
+                <w:szCs w:val="16"/>
+              </w:rPr>
+              <w:t>=100)</w:t>
+            </w:r>
+          </w:p>
+          <w:p>
+            <w:pPr>
+              <w:rPr>
+                <w:rFonts w:ascii="Verdana" w:hAnsi="Verdana"/>
+                <w:sz w:val="16"/>
+                <w:szCs w:val="16"/>
+              </w:rPr>
+            </w:pPr>
+            <w:r>
+              <w:rPr>
+                <w:rFonts w:ascii="Verdana" w:hAnsi="Verdana"/>
+                <w:sz w:val="16"/>
+                <w:szCs w:val="16"/>
+              </w:rPr>
+              <w:t xml:space="preserve">    teacher = </w:t>
+            </w:r>
+            <w:proofErr w:type="spellStart"/>
+            <w:proofErr w:type="gramStart"/>
+            <w:r>
+              <w:rPr>
+                <w:rFonts w:ascii="Verdana" w:hAnsi="Verdana"/>
+                <w:sz w:val="16"/>
+                <w:szCs w:val="16"/>
+              </w:rPr>
+              <w:t>models.ForeignKey</w:t>
+            </w:r>
+            <w:proofErr w:type="spellEnd"/>
+            <w:proofErr w:type="gramEnd"/>
+            <w:r>
+              <w:rPr>
+                <w:rFonts w:ascii="Verdana" w:hAnsi="Verdana"/>
+                <w:sz w:val="16"/>
+                <w:szCs w:val="16"/>
+              </w:rPr>
+              <w:t>("</w:t>
+            </w:r>
+            <w:proofErr w:type="spellStart"/>
+            <w:r>
+              <w:rPr>
+                <w:rFonts w:ascii="Verdana" w:hAnsi="Verdana"/>
+                <w:sz w:val="16"/>
+                <w:szCs w:val="16"/>
+              </w:rPr>
+              <w:t>users.Teacher</w:t>
+            </w:r>
+            <w:proofErr w:type="spellEnd"/>
+            <w:r>
+              <w:rPr>
+                <w:rFonts w:ascii="Verdana" w:hAnsi="Verdana"/>
+                <w:sz w:val="16"/>
+                <w:szCs w:val="16"/>
+              </w:rPr>
+              <w:t xml:space="preserve">", </w:t>
+            </w:r>
+            <w:proofErr w:type="spellStart"/>
+            <w:r>
+              <w:rPr>
+                <w:rFonts w:ascii="Verdana" w:hAnsi="Verdana"/>
+                <w:sz w:val="16"/>
+                <w:szCs w:val="16"/>
+              </w:rPr>
+              <w:t>on_delete</w:t>
+            </w:r>
+            <w:proofErr w:type="spellEnd"/>
+            <w:r>
+              <w:rPr>
+                <w:rFonts w:ascii="Verdana" w:hAnsi="Verdana"/>
+                <w:sz w:val="16"/>
+                <w:szCs w:val="16"/>
+              </w:rPr>
+              <w:t>=</w:t>
+            </w:r>
+            <w:proofErr w:type="spellStart"/>
+            <w:r>
+              <w:rPr>
+                <w:rFonts w:ascii="Verdana" w:hAnsi="Verdana"/>
+                <w:sz w:val="16"/>
+                <w:szCs w:val="16"/>
+              </w:rPr>
+              <w:t>models.CASCADE</w:t>
+            </w:r>
+            <w:proofErr w:type="spellEnd"/>
+            <w:r>
+              <w:rPr>
+                <w:rFonts w:ascii="Verdana" w:hAnsi="Verdana"/>
+                <w:sz w:val="16"/>
+                <w:szCs w:val="16"/>
+              </w:rPr>
+              <w:t>)</w:t>
+            </w:r>
+          </w:p>
+          <w:p>
+            <w:pPr>
+              <w:rPr>
+                <w:rFonts w:ascii="Verdana" w:hAnsi="Verdana"/>
+                <w:sz w:val="16"/>
+                <w:szCs w:val="16"/>
+              </w:rPr>
+            </w:pPr>
+            <w:r>
+              <w:rPr>
+                <w:rFonts w:ascii="Verdana" w:hAnsi="Verdana"/>
+                <w:sz w:val="16"/>
+                <w:szCs w:val="16"/>
+              </w:rPr>
+              <w:t xml:space="preserve">    type = </w:t>
+            </w:r>
+            <w:proofErr w:type="spellStart"/>
+            <w:proofErr w:type="gramStart"/>
+            <w:r>
+              <w:rPr>
+                <w:rFonts w:ascii="Verdana" w:hAnsi="Verdana"/>
+                <w:sz w:val="16"/>
+                <w:szCs w:val="16"/>
+              </w:rPr>
+              <w:t>models.ForeignKey</w:t>
+            </w:r>
+            <w:proofErr w:type="spellEnd"/>
+            <w:proofErr w:type="gramEnd"/>
+            <w:r>
+              <w:rPr>
+                <w:rFonts w:ascii="Verdana" w:hAnsi="Verdana"/>
+                <w:sz w:val="16"/>
+                <w:szCs w:val="16"/>
+              </w:rPr>
+              <w:t>("</w:t>
+            </w:r>
+            <w:proofErr w:type="spellStart"/>
+            <w:r>
+              <w:rPr>
+                <w:rFonts w:ascii="Verdana" w:hAnsi="Verdana"/>
+                <w:sz w:val="16"/>
+                <w:szCs w:val="16"/>
+              </w:rPr>
+              <w:t>GroupType</w:t>
+            </w:r>
+            <w:proofErr w:type="spellEnd"/>
+            <w:r>
+              <w:rPr>
+                <w:rFonts w:ascii="Verdana" w:hAnsi="Verdana"/>
+                <w:sz w:val="16"/>
+                <w:szCs w:val="16"/>
+              </w:rPr>
+              <w:t xml:space="preserve">", </w:t>
+            </w:r>
+            <w:proofErr w:type="spellStart"/>
+            <w:r>
+              <w:rPr>
+                <w:rFonts w:ascii="Verdana" w:hAnsi="Verdana"/>
+                <w:sz w:val="16"/>
+                <w:szCs w:val="16"/>
+              </w:rPr>
+              <w:t>on_delete</w:t>
+            </w:r>
+            <w:proofErr w:type="spellEnd"/>
+            <w:r>
+              <w:rPr>
+                <w:rFonts w:ascii="Verdana" w:hAnsi="Verdana"/>
+                <w:sz w:val="16"/>
+                <w:szCs w:val="16"/>
+              </w:rPr>
+              <w:t>=</w:t>
+            </w:r>
+            <w:proofErr w:type="spellStart"/>
+            <w:r>
+              <w:rPr>
+                <w:rFonts w:ascii="Verdana" w:hAnsi="Verdana"/>
+                <w:sz w:val="16"/>
+                <w:szCs w:val="16"/>
+              </w:rPr>
+              <w:t>models.CASCADE</w:t>
+            </w:r>
+            <w:proofErr w:type="spellEnd"/>
+            <w:r>
+              <w:rPr>
+                <w:rFonts w:ascii="Verdana" w:hAnsi="Verdana"/>
+                <w:sz w:val="16"/>
+                <w:szCs w:val="16"/>
+              </w:rPr>
+              <w:t>)</w:t>
+            </w:r>
+          </w:p>
+          <w:p>
+            <w:pPr>
+              <w:rPr>
+                <w:rFonts w:ascii="Verdana" w:hAnsi="Verdana"/>
+                <w:sz w:val="16"/>
+                <w:szCs w:val="16"/>
+              </w:rPr>
+            </w:pPr>
+            <w:r>
+              <w:rPr>
+                <w:rFonts w:ascii="Verdana" w:hAnsi="Verdana"/>
+                <w:sz w:val="16"/>
+                <w:szCs w:val="16"/>
+              </w:rPr>
+              <w:t xml:space="preserve">    city = </w:t>
+            </w:r>
+            <w:proofErr w:type="spellStart"/>
+            <w:proofErr w:type="gramStart"/>
+            <w:r>
+              <w:rPr>
+                <w:rFonts w:ascii="Verdana" w:hAnsi="Verdana"/>
+                <w:sz w:val="16"/>
+                <w:szCs w:val="16"/>
+              </w:rPr>
+              <w:t>models.ForeignKey</w:t>
+            </w:r>
+            <w:proofErr w:type="spellEnd"/>
+            <w:proofErr w:type="gramEnd"/>
+            <w:r>
+              <w:rPr>
+                <w:rFonts w:ascii="Verdana" w:hAnsi="Verdana"/>
+                <w:sz w:val="16"/>
+                <w:szCs w:val="16"/>
+              </w:rPr>
+              <w:t>("</w:t>
+            </w:r>
+            <w:proofErr w:type="spellStart"/>
+            <w:r>
+              <w:rPr>
+                <w:rFonts w:ascii="Verdana" w:hAnsi="Verdana"/>
+                <w:sz w:val="16"/>
+                <w:szCs w:val="16"/>
+              </w:rPr>
+              <w:t>products.City</w:t>
+            </w:r>
+            <w:proofErr w:type="spellEnd"/>
+            <w:r>
+              <w:rPr>
+                <w:rFonts w:ascii="Verdana" w:hAnsi="Verdana"/>
+                <w:sz w:val="16"/>
+                <w:szCs w:val="16"/>
+              </w:rPr>
+              <w:t xml:space="preserve">", </w:t>
+            </w:r>
+            <w:proofErr w:type="spellStart"/>
+            <w:r>
+              <w:rPr>
+                <w:rFonts w:ascii="Verdana" w:hAnsi="Verdana"/>
+                <w:sz w:val="16"/>
+                <w:szCs w:val="16"/>
+              </w:rPr>
+              <w:t>on_delete</w:t>
+            </w:r>
+            <w:proofErr w:type="spellEnd"/>
+            <w:r>
+              <w:rPr>
+                <w:rFonts w:ascii="Verdana" w:hAnsi="Verdana"/>
+                <w:sz w:val="16"/>
+                <w:szCs w:val="16"/>
+              </w:rPr>
+              <w:t>=</w:t>
+            </w:r>
+            <w:proofErr w:type="spellStart"/>
+            <w:r>
+              <w:rPr>
+                <w:rFonts w:ascii="Verdana" w:hAnsi="Verdana"/>
+                <w:sz w:val="16"/>
+                <w:szCs w:val="16"/>
+              </w:rPr>
+              <w:t>models.CASCADE</w:t>
+            </w:r>
+            <w:proofErr w:type="spellEnd"/>
+            <w:r>
+              <w:rPr>
+                <w:rFonts w:ascii="Verdana" w:hAnsi="Verdana"/>
+                <w:sz w:val="16"/>
+                <w:szCs w:val="16"/>
+              </w:rPr>
+              <w:t>)</w:t>
+            </w:r>
+          </w:p>
+          <w:p>
+            <w:pPr>
+              <w:rPr>
+                <w:rFonts w:ascii="Verdana" w:hAnsi="Verdana"/>
+                <w:sz w:val="16"/>
+                <w:szCs w:val="16"/>
+              </w:rPr>
+            </w:pPr>
+            <w:r>
+              <w:rPr>
+                <w:rFonts w:ascii="Verdana" w:hAnsi="Verdana"/>
+                <w:sz w:val="16"/>
+                <w:szCs w:val="16"/>
+              </w:rPr>
+              <w:t xml:space="preserve">    duration = </w:t>
+            </w:r>
+            <w:proofErr w:type="spellStart"/>
+            <w:proofErr w:type="gramStart"/>
+            <w:r>
+              <w:rPr>
+                <w:rFonts w:ascii="Verdana" w:hAnsi="Verdana"/>
+                <w:sz w:val="16"/>
+                <w:szCs w:val="16"/>
+              </w:rPr>
+              <w:t>models.IntegerField</w:t>
+            </w:r>
+            <w:proofErr w:type="spellEnd"/>
+            <w:proofErr w:type="gramEnd"/>
+            <w:r>
+              <w:rPr>
+                <w:rFonts w:ascii="Verdana" w:hAnsi="Verdana"/>
+                <w:sz w:val="16"/>
+                <w:szCs w:val="16"/>
+              </w:rPr>
+              <w:t>(null=False)</w:t>
+            </w:r>
+          </w:p>
+          <w:p>
+            <w:pPr>
+              <w:rPr>
+                <w:rFonts w:ascii="Verdana" w:hAnsi="Verdana"/>
+                <w:sz w:val="16"/>
+                <w:szCs w:val="16"/>
+              </w:rPr>
+            </w:pPr>
+            <w:r>
+              <w:rPr>
+                <w:rFonts w:ascii="Verdana" w:hAnsi="Verdana"/>
+                <w:sz w:val="16"/>
+                <w:szCs w:val="16"/>
+              </w:rPr>
+              <w:t xml:space="preserve">    </w:t>
+            </w:r>
+            <w:proofErr w:type="spellStart"/>
+            <w:r>
+              <w:rPr>
+                <w:rFonts w:ascii="Verdana" w:hAnsi="Verdana"/>
+                <w:sz w:val="16"/>
+                <w:szCs w:val="16"/>
+              </w:rPr>
+              <w:t>invoice_string</w:t>
+            </w:r>
+            <w:proofErr w:type="spellEnd"/>
+            <w:r>
+              <w:rPr>
+                <w:rFonts w:ascii="Verdana" w:hAnsi="Verdana"/>
+                <w:sz w:val="16"/>
+                <w:szCs w:val="16"/>
+              </w:rPr>
+              <w:t xml:space="preserve"> = </w:t>
+            </w:r>
+            <w:proofErr w:type="spellStart"/>
+            <w:proofErr w:type="gramStart"/>
+            <w:r>
+              <w:rPr>
+                <w:rFonts w:ascii="Verdana" w:hAnsi="Verdana"/>
+                <w:sz w:val="16"/>
+                <w:szCs w:val="16"/>
+              </w:rPr>
+              <w:t>models.CharField</w:t>
+            </w:r>
+            <w:proofErr w:type="spellEnd"/>
+            <w:proofErr w:type="gramEnd"/>
+            <w:r>
+              <w:rPr>
+                <w:rFonts w:ascii="Verdana" w:hAnsi="Verdana"/>
+                <w:sz w:val="16"/>
+                <w:szCs w:val="16"/>
+              </w:rPr>
+              <w:t>(</w:t>
+            </w:r>
+            <w:proofErr w:type="spellStart"/>
+            <w:r>
+              <w:rPr>
+                <w:rFonts w:ascii="Verdana" w:hAnsi="Verdana"/>
+                <w:sz w:val="16"/>
+                <w:szCs w:val="16"/>
+              </w:rPr>
+              <w:t>max_length</w:t>
+            </w:r>
+            <w:proofErr w:type="spellEnd"/>
+            <w:r>
+              <w:rPr>
+                <w:rFonts w:ascii="Verdana" w:hAnsi="Verdana"/>
+                <w:sz w:val="16"/>
+                <w:szCs w:val="16"/>
+              </w:rPr>
+              <w:t>=200)</w:t>
+            </w:r>
+          </w:p>
+          <w:p>
+            <w:pPr>
+              <w:rPr>
+                <w:rFonts w:ascii="Verdana" w:hAnsi="Verdana"/>
+                <w:sz w:val="16"/>
+                <w:szCs w:val="16"/>
+              </w:rPr>
+            </w:pPr>
+            <w:r>
+              <w:rPr>
+                <w:rFonts w:ascii="Verdana" w:hAnsi="Verdana"/>
+                <w:sz w:val="16"/>
+                <w:szCs w:val="16"/>
+              </w:rPr>
+              <w:t xml:space="preserve">    student = </w:t>
+            </w:r>
+            <w:proofErr w:type="spellStart"/>
+            <w:proofErr w:type="gramStart"/>
+            <w:r>
+              <w:rPr>
+                <w:rFonts w:ascii="Verdana" w:hAnsi="Verdana"/>
+                <w:sz w:val="16"/>
+                <w:szCs w:val="16"/>
+              </w:rPr>
+              <w:t>models.ManyToManyField</w:t>
+            </w:r>
+            <w:proofErr w:type="spellEnd"/>
+            <w:proofErr w:type="gramEnd"/>
+            <w:r>
+              <w:rPr>
+                <w:rFonts w:ascii="Verdana" w:hAnsi="Verdana"/>
+                <w:sz w:val="16"/>
+                <w:szCs w:val="16"/>
+              </w:rPr>
+              <w:t>("</w:t>
+            </w:r>
+            <w:proofErr w:type="spellStart"/>
+            <w:r>
+              <w:rPr>
+                <w:rFonts w:ascii="Verdana" w:hAnsi="Verdana"/>
+                <w:sz w:val="16"/>
+                <w:szCs w:val="16"/>
+              </w:rPr>
+              <w:t>users.Student</w:t>
+            </w:r>
+            <w:proofErr w:type="spellEnd"/>
+            <w:r>
+              <w:rPr>
+                <w:rFonts w:ascii="Verdana" w:hAnsi="Verdana"/>
+                <w:sz w:val="16"/>
+                <w:szCs w:val="16"/>
+              </w:rPr>
+              <w:t>", blank=True)</w:t>
+            </w:r>
+          </w:p>
+          <w:p>
+            <w:pPr>
+              <w:rPr>
+                <w:rFonts w:ascii="Verdana" w:hAnsi="Verdana"/>
+                <w:sz w:val="16"/>
+                <w:szCs w:val="16"/>
+              </w:rPr>
+            </w:pPr>
+            <w:r>
+              <w:rPr>
+                <w:rFonts w:ascii="Verdana" w:hAnsi="Verdana"/>
+                <w:sz w:val="16"/>
+                <w:szCs w:val="16"/>
+              </w:rPr>
+              <w:t xml:space="preserve">    product = </w:t>
+            </w:r>
+            <w:proofErr w:type="spellStart"/>
+            <w:proofErr w:type="gramStart"/>
+            <w:r>
+              <w:rPr>
+                <w:rFonts w:ascii="Verdana" w:hAnsi="Verdana"/>
+                <w:sz w:val="16"/>
+                <w:szCs w:val="16"/>
+              </w:rPr>
+              <w:t>models.ManyToManyField</w:t>
+            </w:r>
+            <w:proofErr w:type="spellEnd"/>
+            <w:proofErr w:type="gramEnd"/>
+            <w:r>
+              <w:rPr>
+                <w:rFonts w:ascii="Verdana" w:hAnsi="Verdana"/>
+                <w:sz w:val="16"/>
+                <w:szCs w:val="16"/>
+              </w:rPr>
+              <w:t>("</w:t>
+            </w:r>
+            <w:proofErr w:type="spellStart"/>
+            <w:r>
+              <w:rPr>
+                <w:rFonts w:ascii="Verdana" w:hAnsi="Verdana"/>
+                <w:sz w:val="16"/>
+                <w:szCs w:val="16"/>
+              </w:rPr>
+              <w:t>products.Product</w:t>
+            </w:r>
+            <w:proofErr w:type="spellEnd"/>
+            <w:r>
+              <w:rPr>
+                <w:rFonts w:ascii="Verdana" w:hAnsi="Verdana"/>
+                <w:sz w:val="16"/>
+                <w:szCs w:val="16"/>
+              </w:rPr>
+              <w:t>", blank=True)</w:t>
+            </w:r>
+          </w:p>
+          <w:p>
+            <w:pPr>
+              <w:rPr>
+                <w:rFonts w:ascii="Verdana" w:hAnsi="Verdana"/>
+                <w:sz w:val="16"/>
+                <w:szCs w:val="16"/>
+              </w:rPr>
+            </w:pPr>
+            <w:r>
+              <w:rPr>
+                <w:rFonts w:ascii="Verdana" w:hAnsi="Verdana"/>
+                <w:sz w:val="16"/>
+                <w:szCs w:val="16"/>
+              </w:rPr>
+              <w:t xml:space="preserve">    </w:t>
+            </w:r>
+            <w:proofErr w:type="spellStart"/>
+            <w:r>
+              <w:rPr>
+                <w:rFonts w:ascii="Verdana" w:hAnsi="Verdana"/>
+                <w:sz w:val="16"/>
+                <w:szCs w:val="16"/>
+              </w:rPr>
+              <w:t>created_at</w:t>
+            </w:r>
+            <w:proofErr w:type="spellEnd"/>
+            <w:r>
+              <w:rPr>
+                <w:rFonts w:ascii="Verdana" w:hAnsi="Verdana"/>
+                <w:sz w:val="16"/>
+                <w:szCs w:val="16"/>
+              </w:rPr>
+              <w:t xml:space="preserve"> = </w:t>
+            </w:r>
+            <w:proofErr w:type="spellStart"/>
+            <w:proofErr w:type="gramStart"/>
+            <w:r>
+              <w:rPr>
+                <w:rFonts w:ascii="Verdana" w:hAnsi="Verdana"/>
+                <w:sz w:val="16"/>
+                <w:szCs w:val="16"/>
+              </w:rPr>
+              <w:t>models.DateTimeField</w:t>
+            </w:r>
+            <w:proofErr w:type="spellEnd"/>
+            <w:proofErr w:type="gramEnd"/>
+            <w:r>
+              <w:rPr>
+                <w:rFonts w:ascii="Verdana" w:hAnsi="Verdana"/>
+                <w:sz w:val="16"/>
+                <w:szCs w:val="16"/>
+              </w:rPr>
+              <w:t>(</w:t>
+            </w:r>
+            <w:proofErr w:type="spellStart"/>
+            <w:r>
+              <w:rPr>
+                <w:rFonts w:ascii="Verdana" w:hAnsi="Verdana"/>
+                <w:sz w:val="16"/>
+                <w:szCs w:val="16"/>
+              </w:rPr>
+              <w:t>auto_now_add</w:t>
+            </w:r>
+            <w:proofErr w:type="spellEnd"/>
+            <w:r>
+              <w:rPr>
+                <w:rFonts w:ascii="Verdana" w:hAnsi="Verdana"/>
+                <w:sz w:val="16"/>
+                <w:szCs w:val="16"/>
+              </w:rPr>
+              <w:t>=True)</w:t>
+            </w:r>
+          </w:p>
+          <w:p>
+            <w:pPr>
+              <w:rPr>
+                <w:rFonts w:ascii="Verdana" w:hAnsi="Verdana"/>
+                <w:sz w:val="16"/>
+                <w:szCs w:val="16"/>
+              </w:rPr>
+            </w:pPr>
+            <w:r>
+              <w:rPr>
+                <w:rFonts w:ascii="Verdana" w:hAnsi="Verdana"/>
+                <w:sz w:val="16"/>
+                <w:szCs w:val="16"/>
+              </w:rPr>
+              <w:t xml:space="preserve">    active = </w:t>
+            </w:r>
+            <w:proofErr w:type="spellStart"/>
+            <w:proofErr w:type="gramStart"/>
+            <w:r>
+              <w:rPr>
+                <w:rFonts w:ascii="Verdana" w:hAnsi="Verdana"/>
+                <w:sz w:val="16"/>
+                <w:szCs w:val="16"/>
+              </w:rPr>
+              <w:t>models.BooleanField</w:t>
+            </w:r>
+            <w:proofErr w:type="spellEnd"/>
+            <w:proofErr w:type="gramEnd"/>
+            <w:r>
+              <w:rPr>
+                <w:rFonts w:ascii="Verdana" w:hAnsi="Verdana"/>
+                <w:sz w:val="16"/>
+                <w:szCs w:val="16"/>
+              </w:rPr>
+              <w:t>(default=True)</w:t>
+            </w:r>
+          </w:p>
+          <w:p>
+            <w:pPr>
+              <w:rPr>
+                <w:rFonts w:ascii="Verdana" w:hAnsi="Verdana"/>
+                <w:sz w:val="16"/>
+                <w:szCs w:val="16"/>
+              </w:rPr>
+            </w:pPr>
+          </w:p>
+          <w:p>
+            <w:pPr>
+              <w:rPr>
+                <w:rFonts w:ascii="Verdana" w:hAnsi="Verdana"/>
+                <w:sz w:val="16"/>
+                <w:szCs w:val="16"/>
+              </w:rPr>
+            </w:pPr>
+            <w:r>
+              <w:rPr>
+                <w:rFonts w:ascii="Verdana" w:hAnsi="Verdana"/>
+                <w:sz w:val="16"/>
+                <w:szCs w:val="16"/>
+              </w:rPr>
+              <w:t xml:space="preserve">    def </w:t>
+            </w:r>
+            <w:proofErr w:type="spellStart"/>
+            <w:r>
+              <w:rPr>
+                <w:rFonts w:ascii="Verdana" w:hAnsi="Verdana"/>
+                <w:sz w:val="16"/>
+                <w:szCs w:val="16"/>
+              </w:rPr>
+              <w:t>get_absolute_url</w:t>
+            </w:r>
+            <w:proofErr w:type="spellEnd"/>
+            <w:r>
+              <w:rPr>
+                <w:rFonts w:ascii="Verdana" w:hAnsi="Verdana"/>
+                <w:sz w:val="16"/>
+                <w:szCs w:val="16"/>
+              </w:rPr>
+              <w:t>(self):</w:t>
+            </w:r>
+          </w:p>
+          <w:p>
+            <w:pPr>
+              <w:rPr>
+                <w:rFonts w:ascii="Verdana" w:hAnsi="Verdana"/>
+                <w:sz w:val="16"/>
+                <w:szCs w:val="16"/>
+              </w:rPr>
+            </w:pPr>
+            <w:r>
+              <w:rPr>
+                <w:rFonts w:ascii="Verdana" w:hAnsi="Verdana"/>
+                <w:sz w:val="16"/>
+                <w:szCs w:val="16"/>
+              </w:rPr>
+              <w:t xml:space="preserve">        return </w:t>
+            </w:r>
+            <w:proofErr w:type="gramStart"/>
+            <w:r>
+              <w:rPr>
+                <w:rFonts w:ascii="Verdana" w:hAnsi="Verdana"/>
+                <w:sz w:val="16"/>
+                <w:szCs w:val="16"/>
+              </w:rPr>
+              <w:t>reverse(</w:t>
+            </w:r>
+            <w:proofErr w:type="gramEnd"/>
+            <w:r>
+              <w:rPr>
+                <w:rFonts w:ascii="Verdana" w:hAnsi="Verdana"/>
+                <w:sz w:val="16"/>
+                <w:szCs w:val="16"/>
+              </w:rPr>
+              <w:t xml:space="preserve">"get-group", </w:t>
+            </w:r>
+            <w:proofErr w:type="spellStart"/>
+            <w:r>
+              <w:rPr>
+                <w:rFonts w:ascii="Verdana" w:hAnsi="Verdana"/>
+                <w:sz w:val="16"/>
+                <w:szCs w:val="16"/>
+              </w:rPr>
+              <w:t>kwargs</w:t>
+            </w:r>
+            <w:proofErr w:type="spellEnd"/>
+            <w:r>
+              <w:rPr>
+                <w:rFonts w:ascii="Verdana" w:hAnsi="Verdana"/>
+                <w:sz w:val="16"/>
+                <w:szCs w:val="16"/>
+              </w:rPr>
+              <w:t>={"pk": self.pk})</w:t>
+            </w:r>
+          </w:p>
+          <w:p>
+            <w:pPr>
+              <w:rPr>
+                <w:rFonts w:ascii="Verdana" w:hAnsi="Verdana"/>
+                <w:sz w:val="16"/>
+                <w:szCs w:val="16"/>
+              </w:rPr>
+            </w:pPr>
+          </w:p>
+          <w:p>
+            <w:pPr>
+              <w:rPr>
+                <w:rFonts w:ascii="Verdana" w:hAnsi="Verdana"/>
+                <w:sz w:val="16"/>
+                <w:szCs w:val="16"/>
+              </w:rPr>
+            </w:pPr>
+            <w:r>
+              <w:rPr>
+                <w:rFonts w:ascii="Verdana" w:hAnsi="Verdana"/>
+                <w:sz w:val="16"/>
+                <w:szCs w:val="16"/>
+              </w:rPr>
+              <w:t xml:space="preserve">    def __str__(self):</w:t>
+            </w:r>
+          </w:p>
+          <w:p>
+            <w:pPr>
+              <w:rPr>
+                <w:rFonts w:ascii="Verdana" w:hAnsi="Verdana"/>
+                <w:sz w:val="16"/>
+                <w:szCs w:val="16"/>
+              </w:rPr>
+            </w:pPr>
+            <w:r>
+              <w:rPr>
+                <w:rFonts w:ascii="Verdana" w:hAnsi="Verdana"/>
+                <w:sz w:val="16"/>
+                <w:szCs w:val="16"/>
+              </w:rPr>
+              <w:t xml:space="preserve">        return f"</w:t>
+            </w:r>
+            <w:r>
+              <w:rPr>
+                <w:rFonts w:ascii="Verdana" w:hAnsi="Verdana"/>
+                <w:b/>
+                <w:bCs/>
+                <w:color w:val="FF0000"/>
+                <w:sz w:val="16"/>
+                <w:szCs w:val="16"/>
+              </w:rPr>
+              <w:t>{</w:t>
+            </w:r>
+            <w:proofErr w:type="spellStart"/>
+            <w:proofErr w:type="gramStart"/>
+            <w:r>
+              <w:rPr>
+                <w:rFonts w:ascii="Verdana" w:hAnsi="Verdana"/>
+                <w:b/>
+                <w:bCs/>
+                <w:color w:val="FF0000"/>
+                <w:sz w:val="16"/>
+                <w:szCs w:val="16"/>
+              </w:rPr>
+              <w:t>self.city</w:t>
+            </w:r>
+            <w:proofErr w:type="spellEnd"/>
+            <w:proofErr w:type="gramEnd"/>
+            <w:r>
+              <w:rPr>
+                <w:rFonts w:ascii="Verdana" w:hAnsi="Verdana"/>
+                <w:b/>
+                <w:bCs/>
+                <w:color w:val="FF0000"/>
+                <w:sz w:val="16"/>
+                <w:szCs w:val="16"/>
+              </w:rPr>
+              <w:t xml:space="preserve">}: </w:t>
+            </w:r>
+            <w:r>
+              <w:rPr>
+                <w:rFonts w:ascii="Verdana" w:hAnsi="Verdana"/>
+                <w:sz w:val="16"/>
+                <w:szCs w:val="16"/>
+              </w:rPr>
+              <w:t>{</w:t>
+            </w:r>
+            <w:proofErr w:type="spellStart"/>
+            <w:r>
+              <w:rPr>
+                <w:rFonts w:ascii="Verdana" w:hAnsi="Verdana"/>
+                <w:sz w:val="16"/>
+                <w:szCs w:val="16"/>
+              </w:rPr>
+              <w:t>self.title</w:t>
+            </w:r>
+            <w:proofErr w:type="spellEnd"/>
+            <w:r>
+              <w:rPr>
+                <w:rFonts w:ascii="Verdana" w:hAnsi="Verdana"/>
+                <w:sz w:val="16"/>
+                <w:szCs w:val="16"/>
+              </w:rPr>
+              <w:t>}: {</w:t>
+            </w:r>
+            <w:proofErr w:type="spellStart"/>
+            <w:r>
+              <w:rPr>
+                <w:rFonts w:ascii="Verdana" w:hAnsi="Verdana"/>
+                <w:sz w:val="16"/>
+                <w:szCs w:val="16"/>
+              </w:rPr>
+              <w:t>self.duration</w:t>
+            </w:r>
+            <w:proofErr w:type="spellEnd"/>
+            <w:r>
+              <w:rPr>
+                <w:rFonts w:ascii="Verdana" w:hAnsi="Verdana"/>
+                <w:sz w:val="16"/>
+                <w:szCs w:val="16"/>
+              </w:rPr>
+              <w:t>}"</w:t>
+            </w:r>
+          </w:p>
+        </w:tc>
+      </w:tr>
+    </w:tbl>
+    <w:p>
+      <w:pPr>
+        <w:spacing w:after="0"/>
+        <w:rPr>
+          <w:b/>
+          <w:bCs/>
+          <w:sz w:val="16"/>
+          <w:szCs w:val="16"/>
+          <w:lang w:val="ru-RU"/>
+        </w:rPr>
+      </w:pPr>
+      <w:r>
+        <w:rPr>
+          <w:b/>
+          <w:bCs/>
+          <w:sz w:val="16"/>
+          <w:szCs w:val="16"/>
+          <w:lang w:val="ru-RU"/>
+        </w:rPr>
+        <w:t>Таб.</w:t>
+      </w:r>
+      <w:r>
+        <w:rPr>
+          <w:b/>
+          <w:bCs/>
+          <w:sz w:val="16"/>
+          <w:szCs w:val="16"/>
+          <w:lang w:val="lv-LV"/>
+        </w:rPr>
+        <w:t>3</w:t>
+      </w:r>
+      <w:r>
+        <w:rPr>
+          <w:b/>
+          <w:bCs/>
+          <w:sz w:val="16"/>
+          <w:szCs w:val="16"/>
+          <w:lang w:val="ru-RU"/>
+        </w:rPr>
+        <w:t>. Изменения в классе «</w:t>
+      </w:r>
+      <w:proofErr w:type="spellStart"/>
+      <w:r>
+        <w:rPr>
+          <w:b/>
+          <w:bCs/>
+          <w:sz w:val="16"/>
+          <w:szCs w:val="16"/>
+        </w:rPr>
+        <w:t>ScoolGroup</w:t>
+      </w:r>
+      <w:proofErr w:type="spellEnd"/>
+      <w:r>
+        <w:rPr>
+          <w:b/>
+          <w:bCs/>
+          <w:sz w:val="16"/>
+          <w:szCs w:val="16"/>
+          <w:lang w:val="ru-RU"/>
+        </w:rPr>
+        <w:t>»</w:t>
+      </w:r>
+    </w:p>
+    <w:p>
+      <w:pPr>
+        <w:rPr>
+          <w:lang w:val="ru-RU"/>
+        </w:rPr>
+      </w:pPr>
+    </w:p>
+    <w:p>
+      <w:pPr>
+        <w:pStyle w:val="3"/>
+        <w:rPr>
+          <w:lang w:val="ru-RU"/>
+        </w:rPr>
+      </w:pPr>
+      <w:bookmarkStart w:id="15" w:name="_Toc108802692"/>
+      <w:r>
+        <w:rPr>
+          <w:lang w:val="ru-RU"/>
+        </w:rPr>
+        <w:t>Состояние после изменений</w:t>
+      </w:r>
+      <w:bookmarkEnd w:id="15"/>
+    </w:p>
+    <w:p>
+      <w:pPr>
+        <w:rPr>
+          <w:lang w:val="ru-RU"/>
+        </w:rPr>
+      </w:pPr>
+      <w:r>
+        <w:rPr>
+          <w:lang w:val="ru-RU"/>
+        </w:rPr>
+        <w:t>Осталось три запроса и ни одного дубликата.</w:t>
+      </w:r>
+    </w:p>
+    <w:p>
+      <w:pPr>
+        <w:spacing w:after="0"/>
+        <w:rPr>
+          <w:lang w:val="ru-RU"/>
+        </w:rPr>
+      </w:pPr>
+      <w:r>
+        <w:rPr>
+          <w:lang w:val="ru-RU"/>
+        </w:rPr>
+        <w:drawing>
+          <wp:inline distT="0" distB="0" distL="0" distR="0" wp14:anchorId="647F744B" wp14:editId="5E3A8F07">
+            <wp:extent cx="5943600" cy="1374140"/>
+            <wp:effectExtent l="0" t="0" r="0" b="0"/>
+            <wp:docPr id="13" name="Рисунок 13" descr="Изображение выглядит как текст&#10;&#10;Автоматически созданное описание"/>
+            <wp:cNvGraphicFramePr>
+              <a:graphicFrameLocks xmlns:a="http://schemas.openxmlformats.org/drawingml/2006/main" noChangeAspect="1"/>
+            </wp:cNvGraphicFramePr>
+            <a:graphic xmlns:a="http://schemas.openxmlformats.org/drawingml/2006/main">
+              <a:graphicData uri="http://schemas.openxmlformats.org/drawingml/2006/picture">
+                <pic:pic xmlns:pic="http://schemas.openxmlformats.org/drawingml/2006/picture">
+                  <pic:nvPicPr>
+                    <pic:cNvPr id="13" name="Рисунок 13" descr="Изображение выглядит как текст&#10;&#10;Автоматически созданное описание"/>
+                    <pic:cNvPicPr/>
+                  </pic:nvPicPr>
+                  <pic:blipFill>
+                    <a:blip r:embed="rId18"/>
+                    <a:stretch>
+                      <a:fillRect/>
+                    </a:stretch>
+                  </pic:blipFill>
+                  <pic:spPr>
+                    <a:xfrm>
+                      <a:off x="0" y="0"/>
+                      <a:ext cx="5943600" cy="1374140"/>
+                    </a:xfrm>
+                    <a:prstGeom prst="rect">
+                      <a:avLst/>
+                    </a:prstGeom>
+                  </pic:spPr>
+                </pic:pic>
+              </a:graphicData>
+            </a:graphic>
+          </wp:inline>
+        </w:drawing>
+      </w:r>
+    </w:p>
+    <w:p>
+      <w:pPr>
+        <w:spacing w:after="0"/>
+        <w:jc w:val="right"/>
+        <w:rPr>
+          <w:b/>
+          <w:bCs/>
+          <w:sz w:val="16"/>
+          <w:szCs w:val="16"/>
+          <w:lang w:val="ru-RU"/>
+        </w:rPr>
+      </w:pPr>
+      <w:r>
+        <w:rPr>
+          <w:b/>
+          <w:bCs/>
+          <w:sz w:val="16"/>
+          <w:szCs w:val="16"/>
+          <w:lang w:val="ru-RU"/>
+        </w:rPr>
+        <w:t>Рис.</w:t>
+      </w:r>
+      <w:r>
+        <w:rPr>
+          <w:b/>
+          <w:bCs/>
+          <w:sz w:val="16"/>
+          <w:szCs w:val="16"/>
+          <w:lang w:val="lv-LV"/>
+        </w:rPr>
+        <w:t>12</w:t>
+      </w:r>
+      <w:r>
+        <w:rPr>
+          <w:b/>
+          <w:bCs/>
+          <w:sz w:val="16"/>
+          <w:szCs w:val="16"/>
+          <w:lang w:val="ru-RU"/>
+        </w:rPr>
+        <w:t>.</w:t>
+      </w:r>
+      <w:r>
+        <w:rPr>
+          <w:b/>
+          <w:bCs/>
+          <w:sz w:val="16"/>
+          <w:szCs w:val="16"/>
+          <w:lang w:val="ru-RU"/>
+        </w:rPr>
+        <w:t xml:space="preserve"> </w:t>
+      </w:r>
+      <w:r>
+        <w:rPr>
+          <w:b/>
+          <w:bCs/>
+          <w:sz w:val="16"/>
+          <w:szCs w:val="16"/>
+          <w:lang w:val="ru-RU"/>
+        </w:rPr>
+        <w:t xml:space="preserve">Список SQL выполняемых для отображения страницы </w:t>
+      </w:r>
+      <w:r>
+        <w:rPr>
+          <w:b/>
+          <w:bCs/>
+          <w:sz w:val="16"/>
+          <w:szCs w:val="16"/>
+          <w:lang w:val="ru-RU"/>
+        </w:rPr>
+        <w:t>после</w:t>
+      </w:r>
+      <w:r>
+        <w:rPr>
+          <w:b/>
+          <w:bCs/>
+          <w:sz w:val="16"/>
+          <w:szCs w:val="16"/>
+          <w:lang w:val="ru-RU"/>
+        </w:rPr>
+        <w:t xml:space="preserve"> оптимизации</w:t>
+      </w:r>
+    </w:p>
+    <w:p>
+      <w:pPr>
+        <w:jc w:val="right"/>
+        <w:rPr>
+          <w:lang w:val="ru-RU"/>
+        </w:rPr>
+      </w:pPr>
+    </w:p>
+    <w:p>
+      <w:pPr>
         <w:rPr>
           <w:lang w:val="ru-RU"/>
         </w:rPr>
@@ -4292,29 +5742,20 @@
     </w:p>
     <w:p>
       <w:pPr>
-        <w:rPr>
-          <w:rFonts w:asciiTheme="majorHAnsi" w:eastAsiaTheme="majorEastAsia" w:hAnsiTheme="majorHAnsi" w:cstheme="majorBidi"/>
-          <w:color w:val="2F5496" w:themeColor="accent1" w:themeShade="BF"/>
-          <w:sz w:val="32"/>
-          <w:szCs w:val="32"/>
-          <w:lang w:val="ru-RU"/>
-        </w:rPr>
-      </w:pPr>
-    </w:p>
-    <w:p>
-      <w:pPr>
         <w:pStyle w:val="1"/>
         <w:rPr>
           <w:lang w:val="ru-RU"/>
         </w:rPr>
       </w:pPr>
-      <w:r>
-        <w:rPr>
-          <w:lang w:val="ru-RU"/>
-        </w:rPr>
+      <w:bookmarkStart w:id="16" w:name="_Toc108802693"/>
+      <w:r>
+        <w:rPr>
+          <w:lang w:val="ru-RU"/>
+        </w:rPr>
+        <w:lastRenderedPageBreak/>
         <w:t>Итоги</w:t>
       </w:r>
-      <w:bookmarkEnd w:id="13"/>
+      <w:bookmarkEnd w:id="16"/>
     </w:p>
     <w:p>
       <w:pPr>
@@ -4701,14 +6142,14 @@
           <w:p>
             <w:pPr>
               <w:rPr>
-                <w:lang w:val="ru-RU"/>
+                <w:lang w:val="lv-LV"/>
               </w:rPr>
             </w:pPr>
             <w:r>
               <w:rPr>
-                <w:lang w:val="ru-RU"/>
-              </w:rPr>
-              <w:t>10</w:t>
+                <w:lang w:val="lv-LV"/>
+              </w:rPr>
+              <w:t>7</w:t>
             </w:r>
           </w:p>
         </w:tc>
@@ -4726,7 +6167,42 @@
               <w:rPr>
                 <w:lang w:val="ru-RU"/>
               </w:rPr>
-              <w:t xml:space="preserve">Решение не найдено. </w:t>
+              <w:t>Модификация метода «</w:t>
+            </w:r>
+            <w:r>
+              <w:rPr>
+                <w:lang w:val="lv-LV"/>
+              </w:rPr>
+              <w:t>__str__</w:t>
+            </w:r>
+            <w:r>
+              <w:rPr>
+                <w:lang w:val="ru-RU"/>
+              </w:rPr>
+              <w:t>»</w:t>
+            </w:r>
+            <w:r>
+              <w:rPr>
+                <w:lang w:val="ru-RU"/>
+              </w:rPr>
+              <w:t xml:space="preserve"> </w:t>
+            </w:r>
+            <w:r>
+              <w:rPr>
+                <w:lang w:val="ru-RU"/>
+              </w:rPr>
+              <w:t>у класса «</w:t>
+            </w:r>
+            <w:proofErr w:type="spellStart"/>
+            <w:r>
+              <w:t>SchoolGroup</w:t>
+            </w:r>
+            <w:proofErr w:type="spellEnd"/>
+            <w:r>
+              <w:rPr>
+                <w:lang w:val="ru-RU"/>
+              </w:rPr>
+              <w:t>»</w:t>
             </w:r>
           </w:p>
         </w:tc>
@@ -4734,26 +6210,159 @@
     </w:tbl>
     <w:p>
       <w:pPr>
-        <w:rPr>
-          <w:lang w:val="lv-LV"/>
-        </w:rPr>
-      </w:pPr>
-    </w:p>
-    <w:p>
-      <w:pPr>
-        <w:rPr>
-          <w:lang w:val="ru-RU"/>
-        </w:rPr>
-      </w:pPr>
+        <w:spacing w:after="0"/>
+        <w:jc w:val="right"/>
+        <w:rPr>
+          <w:lang w:val="ru-RU"/>
+        </w:rPr>
+      </w:pPr>
+      <w:r>
+        <w:rPr>
+          <w:b/>
+          <w:bCs/>
+          <w:sz w:val="16"/>
+          <w:szCs w:val="16"/>
+          <w:lang w:val="ru-RU"/>
+        </w:rPr>
+        <w:t>Таб.</w:t>
+      </w:r>
+      <w:r>
+        <w:rPr>
+          <w:b/>
+          <w:bCs/>
+          <w:sz w:val="16"/>
+          <w:szCs w:val="16"/>
+          <w:lang w:val="ru-RU"/>
+        </w:rPr>
+        <w:t>4</w:t>
+      </w:r>
+      <w:r>
+        <w:rPr>
+          <w:b/>
+          <w:bCs/>
+          <w:sz w:val="16"/>
+          <w:szCs w:val="16"/>
+          <w:lang w:val="ru-RU"/>
+        </w:rPr>
+        <w:t xml:space="preserve">. </w:t>
+      </w:r>
+      <w:r>
+        <w:rPr>
+          <w:b/>
+          <w:bCs/>
+          <w:sz w:val="16"/>
+          <w:szCs w:val="16"/>
+          <w:lang w:val="ru-RU"/>
+        </w:rPr>
+        <w:t>Результаты оптимизации</w:t>
+      </w:r>
     </w:p>
     <w:sectPr>
+      <w:footerReference w:type="default" r:id="rId19"/>
       <w:pgSz w:w="12240" w:h="15840"/>
       <w:pgMar w:top="1440" w:right="1440" w:bottom="1440" w:left="1440" w:header="720" w:footer="720" w:gutter="0"/>
+      <w:pgNumType w:start="0"/>
       <w:cols w:space="720"/>
+      <w:titlePg/>
       <w:docGrid w:linePitch="360"/>
     </w:sectPr>
   </w:body>
 </w:document>
+</file>
+
+<file path=word/endnotes.xml><?xml version="1.0" encoding="utf-8"?>
+<w:endnotes xmlns:wpc="http://schemas.microsoft.com/office/word/2010/wordprocessingCanvas" xmlns:cx="http://schemas.microsoft.com/office/drawing/2014/chartex" xmlns:cx1="http://schemas.microsoft.com/office/drawing/2015/9/8/chartex" xmlns:cx2="http://schemas.microsoft.com/office/drawing/2015/10/21/chartex" xmlns:cx3="http://schemas.microsoft.com/office/drawing/2016/5/9/chartex" xmlns:cx4="http://schemas.microsoft.com/office/drawing/2016/5/10/chartex" xmlns:cx5="http://schemas.microsoft.com/office/drawing/2016/5/11/chartex" xmlns:cx6="http://schemas.microsoft.com/office/drawing/2016/5/12/chartex" xmlns:cx7="http://schemas.microsoft.com/office/drawing/2016/5/13/chartex" xmlns:cx8="http://schemas.microsoft.com/office/drawing/2016/5/14/chartex" xmlns:mc="http://schemas.openxmlformats.org/markup-compatibility/2006" xmlns:aink="http://schemas.microsoft.com/office/drawing/2016/ink" xmlns:am3d="http://schemas.microsoft.com/office/drawing/2017/model3d" xmlns:o="urn:schemas-microsoft-com:office:office" xmlns:oel="http://schemas.microsoft.com/office/2019/extlst" xmlns:r="http://schemas.openxmlformats.org/officeDocument/2006/relationships" xmlns:m="http://schemas.openxmlformats.org/officeDocument/2006/math" xmlns:v="urn:schemas-microsoft-com:vml" xmlns:wp14="http://schemas.microsoft.com/office/word/2010/wordprocessingDrawing" xmlns:wp="http://schemas.openxmlformats.org/drawingml/2006/wordprocessingDrawing" xmlns:w10="urn:schemas-microsoft-com:office:word" xmlns:w="http://schemas.openxmlformats.org/wordprocessingml/2006/main" xmlns:w14="http://schemas.microsoft.com/office/word/2010/wordml" xmlns:w15="http://schemas.microsoft.com/office/word/2012/wordml" xmlns:w16cex="http://schemas.microsoft.com/office/word/2018/wordml/cex" xmlns:w16cid="http://schemas.microsoft.com/office/word/2016/wordml/cid" xmlns:w16="http://schemas.microsoft.com/office/word/2018/wordml" xmlns:w16sdtdh="http://schemas.microsoft.com/office/word/2020/wordml/sdtdatahash" xmlns:w16se="http://schemas.microsoft.com/office/word/2015/wordml/symex" xmlns:wpg="http://schemas.microsoft.com/office/word/2010/wordprocessingGroup" xmlns:wpi="http://schemas.microsoft.com/office/word/2010/wordprocessingInk" xmlns:wne="http://schemas.microsoft.com/office/word/2006/wordml" xmlns:wps="http://schemas.microsoft.com/office/word/2010/wordprocessingShape" mc:Ignorable="w14 w15 w16se w16cid w16 w16cex w16sdtdh wp14">
+  <w:endnote w:type="separator" w:id="-1">
+    <w:p>
+      <w:pPr>
+        <w:spacing w:after="0" w:line="240" w:lineRule="auto"/>
+      </w:pPr>
+      <w:r>
+        <w:separator/>
+      </w:r>
+    </w:p>
+  </w:endnote>
+  <w:endnote w:type="continuationSeparator" w:id="0">
+    <w:p>
+      <w:pPr>
+        <w:spacing w:after="0" w:line="240" w:lineRule="auto"/>
+      </w:pPr>
+      <w:r>
+        <w:continuationSeparator/>
+      </w:r>
+    </w:p>
+  </w:endnote>
+</w:endnotes>
+</file>
+
+<file path=word/footer1.xml><?xml version="1.0" encoding="utf-8"?>
+<w:ftr xmlns:wpc="http://schemas.microsoft.com/office/word/2010/wordprocessingCanvas" xmlns:cx="http://schemas.microsoft.com/office/drawing/2014/chartex" xmlns:cx1="http://schemas.microsoft.com/office/drawing/2015/9/8/chartex" xmlns:cx2="http://schemas.microsoft.com/office/drawing/2015/10/21/chartex" xmlns:cx3="http://schemas.microsoft.com/office/drawing/2016/5/9/chartex" xmlns:cx4="http://schemas.microsoft.com/office/drawing/2016/5/10/chartex" xmlns:cx5="http://schemas.microsoft.com/office/drawing/2016/5/11/chartex" xmlns:cx6="http://schemas.microsoft.com/office/drawing/2016/5/12/chartex" xmlns:cx7="http://schemas.microsoft.com/office/drawing/2016/5/13/chartex" xmlns:cx8="http://schemas.microsoft.com/office/drawing/2016/5/14/chartex" xmlns:mc="http://schemas.openxmlformats.org/markup-compatibility/2006" xmlns:aink="http://schemas.microsoft.com/office/drawing/2016/ink" xmlns:am3d="http://schemas.microsoft.com/office/drawing/2017/model3d" xmlns:o="urn:schemas-microsoft-com:office:office" xmlns:oel="http://schemas.microsoft.com/office/2019/extlst" xmlns:r="http://schemas.openxmlformats.org/officeDocument/2006/relationships" xmlns:m="http://schemas.openxmlformats.org/officeDocument/2006/math" xmlns:v="urn:schemas-microsoft-com:vml" xmlns:wp14="http://schemas.microsoft.com/office/word/2010/wordprocessingDrawing" xmlns:wp="http://schemas.openxmlformats.org/drawingml/2006/wordprocessingDrawing" xmlns:w10="urn:schemas-microsoft-com:office:word" xmlns:w="http://schemas.openxmlformats.org/wordprocessingml/2006/main" xmlns:w14="http://schemas.microsoft.com/office/word/2010/wordml" xmlns:w15="http://schemas.microsoft.com/office/word/2012/wordml" xmlns:w16cex="http://schemas.microsoft.com/office/word/2018/wordml/cex" xmlns:w16cid="http://schemas.microsoft.com/office/word/2016/wordml/cid" xmlns:w16="http://schemas.microsoft.com/office/word/2018/wordml" xmlns:w16sdtdh="http://schemas.microsoft.com/office/word/2020/wordml/sdtdatahash" xmlns:w16se="http://schemas.microsoft.com/office/word/2015/wordml/symex" xmlns:wpg="http://schemas.microsoft.com/office/word/2010/wordprocessingGroup" xmlns:wpi="http://schemas.microsoft.com/office/word/2010/wordprocessingInk" xmlns:wne="http://schemas.microsoft.com/office/word/2006/wordml" xmlns:wps="http://schemas.microsoft.com/office/word/2010/wordprocessingShape" mc:Ignorable="w14 w15 w16se w16cid w16 w16cex w16sdtdh wp14">
+  <w:sdt>
+    <w:sdtPr>
+      <w:id w:val="264355173"/>
+      <w:docPartObj>
+        <w:docPartGallery w:val="Page Numbers (Bottom of Page)"/>
+        <w:docPartUnique/>
+      </w:docPartObj>
+    </w:sdtPr>
+    <w:sdtContent>
+      <w:p>
+        <w:pPr>
+          <w:pStyle w:val="aa"/>
+          <w:jc w:val="center"/>
+        </w:pPr>
+        <w:r>
+          <w:fldChar w:fldCharType="begin"/>
+        </w:r>
+        <w:r>
+          <w:instrText>PAGE   \* MERGEFORMAT</w:instrText>
+        </w:r>
+        <w:r>
+          <w:fldChar w:fldCharType="separate"/>
+        </w:r>
+        <w:r>
+          <w:rPr>
+            <w:lang w:val="ru-RU"/>
+          </w:rPr>
+          <w:t>2</w:t>
+        </w:r>
+        <w:r>
+          <w:fldChar w:fldCharType="end"/>
+        </w:r>
+      </w:p>
+    </w:sdtContent>
+  </w:sdt>
+  <w:p>
+    <w:pPr>
+      <w:pStyle w:val="aa"/>
+    </w:pPr>
+  </w:p>
+</w:ftr>
+</file>
+
+<file path=word/footnotes.xml><?xml version="1.0" encoding="utf-8"?>
+<w:footnotes xmlns:wpc="http://schemas.microsoft.com/office/word/2010/wordprocessingCanvas" xmlns:cx="http://schemas.microsoft.com/office/drawing/2014/chartex" xmlns:cx1="http://schemas.microsoft.com/office/drawing/2015/9/8/chartex" xmlns:cx2="http://schemas.microsoft.com/office/drawing/2015/10/21/chartex" xmlns:cx3="http://schemas.microsoft.com/office/drawing/2016/5/9/chartex" xmlns:cx4="http://schemas.microsoft.com/office/drawing/2016/5/10/chartex" xmlns:cx5="http://schemas.microsoft.com/office/drawing/2016/5/11/chartex" xmlns:cx6="http://schemas.microsoft.com/office/drawing/2016/5/12/chartex" xmlns:cx7="http://schemas.microsoft.com/office/drawing/2016/5/13/chartex" xmlns:cx8="http://schemas.microsoft.com/office/drawing/2016/5/14/chartex" xmlns:mc="http://schemas.openxmlformats.org/markup-compatibility/2006" xmlns:aink="http://schemas.microsoft.com/office/drawing/2016/ink" xmlns:am3d="http://schemas.microsoft.com/office/drawing/2017/model3d" xmlns:o="urn:schemas-microsoft-com:office:office" xmlns:oel="http://schemas.microsoft.com/office/2019/extlst" xmlns:r="http://schemas.openxmlformats.org/officeDocument/2006/relationships" xmlns:m="http://schemas.openxmlformats.org/officeDocument/2006/math" xmlns:v="urn:schemas-microsoft-com:vml" xmlns:wp14="http://schemas.microsoft.com/office/word/2010/wordprocessingDrawing" xmlns:wp="http://schemas.openxmlformats.org/drawingml/2006/wordprocessingDrawing" xmlns:w10="urn:schemas-microsoft-com:office:word" xmlns:w="http://schemas.openxmlformats.org/wordprocessingml/2006/main" xmlns:w14="http://schemas.microsoft.com/office/word/2010/wordml" xmlns:w15="http://schemas.microsoft.com/office/word/2012/wordml" xmlns:w16cex="http://schemas.microsoft.com/office/word/2018/wordml/cex" xmlns:w16cid="http://schemas.microsoft.com/office/word/2016/wordml/cid" xmlns:w16="http://schemas.microsoft.com/office/word/2018/wordml" xmlns:w16sdtdh="http://schemas.microsoft.com/office/word/2020/wordml/sdtdatahash" xmlns:w16se="http://schemas.microsoft.com/office/word/2015/wordml/symex" xmlns:wpg="http://schemas.microsoft.com/office/word/2010/wordprocessingGroup" xmlns:wpi="http://schemas.microsoft.com/office/word/2010/wordprocessingInk" xmlns:wne="http://schemas.microsoft.com/office/word/2006/wordml" xmlns:wps="http://schemas.microsoft.com/office/word/2010/wordprocessingShape" mc:Ignorable="w14 w15 w16se w16cid w16 w16cex w16sdtdh wp14">
+  <w:footnote w:type="separator" w:id="-1">
+    <w:p>
+      <w:pPr>
+        <w:spacing w:after="0" w:line="240" w:lineRule="auto"/>
+      </w:pPr>
+      <w:r>
+        <w:separator/>
+      </w:r>
+    </w:p>
+  </w:footnote>
+  <w:footnote w:type="continuationSeparator" w:id="0">
+    <w:p>
+      <w:pPr>
+        <w:spacing w:after="0" w:line="240" w:lineRule="auto"/>
+      </w:pPr>
+      <w:r>
+        <w:continuationSeparator/>
+      </w:r>
+    </w:p>
+  </w:footnote>
+</w:footnotes>
 </file>
 
 <file path=word/styles.xml><?xml version="1.0" encoding="utf-8"?>
@@ -5400,6 +7009,50 @@
       <w:u w:val="single"/>
     </w:rPr>
   </w:style>
+  <w:style w:type="paragraph" w:styleId="a8">
+    <w:name w:val="header"/>
+    <w:basedOn w:val="a"/>
+    <w:link w:val="a9"/>
+    <w:uiPriority w:val="99"/>
+    <w:unhideWhenUsed/>
+    <w:rsid w:val="00CD3EE3"/>
+    <w:pPr>
+      <w:tabs>
+        <w:tab w:val="center" w:pos="4844"/>
+        <w:tab w:val="right" w:pos="9689"/>
+      </w:tabs>
+      <w:spacing w:after="0" w:line="240" w:lineRule="auto"/>
+    </w:pPr>
+  </w:style>
+  <w:style w:type="character" w:customStyle="1" w:styleId="a9">
+    <w:name w:val="Верхний колонтитул Знак"/>
+    <w:basedOn w:val="a0"/>
+    <w:link w:val="a8"/>
+    <w:uiPriority w:val="99"/>
+    <w:rsid w:val="00CD3EE3"/>
+  </w:style>
+  <w:style w:type="paragraph" w:styleId="aa">
+    <w:name w:val="footer"/>
+    <w:basedOn w:val="a"/>
+    <w:link w:val="ab"/>
+    <w:uiPriority w:val="99"/>
+    <w:unhideWhenUsed/>
+    <w:rsid w:val="00CD3EE3"/>
+    <w:pPr>
+      <w:tabs>
+        <w:tab w:val="center" w:pos="4844"/>
+        <w:tab w:val="right" w:pos="9689"/>
+      </w:tabs>
+      <w:spacing w:after="0" w:line="240" w:lineRule="auto"/>
+    </w:pPr>
+  </w:style>
+  <w:style w:type="character" w:customStyle="1" w:styleId="ab">
+    <w:name w:val="Нижний колонтитул Знак"/>
+    <w:basedOn w:val="a0"/>
+    <w:link w:val="aa"/>
+    <w:uiPriority w:val="99"/>
+    <w:rsid w:val="00CD3EE3"/>
+  </w:style>
 </w:styles>
 </file>
 

</xml_diff>